<commit_message>
I edit the word type based on my teacher's suggestion
</commit_message>
<xml_diff>
--- a/16150400520尹才妮_基于虚拟现实技术的严肃类游戏《第二语言》设计与策划.docx
+++ b/16150400520尹才妮_基于虚拟现实技术的严肃类游戏《第二语言》设计与策划.docx
@@ -4,6 +4,7 @@
   <w:body>
     <w:p>
       <w:pPr>
+        <w:spacing w:line="360" w:lineRule="auto"/>
         <w:jc w:val="center"/>
         <w:rPr>
           <w:rFonts w:hint="default"/>
@@ -28,6 +29,7 @@
     </w:p>
     <w:p>
       <w:pPr>
+        <w:spacing w:line="360" w:lineRule="auto"/>
         <w:jc w:val="center"/>
         <w:rPr>
           <w:rFonts w:hint="default"/>
@@ -47,7 +49,7 @@
           <w:szCs w:val="52"/>
           <w:lang w:val="en-US" w:eastAsia="zh-CN"/>
         </w:rPr>
-        <w:t>教育游戏《第二语言》设计与策划</w:t>
+        <w:t>严肃游戏《第二语言》设计与策划</w:t>
       </w:r>
     </w:p>
     <w:p>
@@ -76,8 +78,6 @@
           <w:szCs w:val="52"/>
         </w:rPr>
       </w:pPr>
-      <w:bookmarkStart w:id="34" w:name="_GoBack"/>
-      <w:bookmarkEnd w:id="34"/>
     </w:p>
     <w:p>
       <w:pPr>
@@ -566,15 +566,6 @@
         </w:rPr>
       </w:pPr>
     </w:p>
-    <w:p>
-      <w:pPr>
-        <w:rPr>
-          <w:rFonts w:hint="eastAsia" w:asciiTheme="minorEastAsia" w:hAnsiTheme="minorEastAsia" w:eastAsiaTheme="minorEastAsia" w:cstheme="minorEastAsia"/>
-          <w:sz w:val="32"/>
-          <w:szCs w:val="32"/>
-        </w:rPr>
-      </w:pPr>
-    </w:p>
     <w:sdt>
       <w:sdtPr>
         <w:rPr>
@@ -584,7 +575,7 @@
           <w:szCs w:val="22"/>
           <w:lang w:val="en-US" w:eastAsia="zh-CN" w:bidi="ar-SA"/>
         </w:rPr>
-        <w:id w:val="147466472"/>
+        <w:id w:val="147451824"/>
         <w15:color w:val="DBDBDB"/>
         <w:docPartObj>
           <w:docPartGallery w:val="Table of Contents"/>
@@ -594,10 +585,8 @@
       <w:sdtEndPr>
         <w:rPr>
           <w:rFonts w:ascii="Times New Roman" w:hAnsi="Times New Roman" w:eastAsia="宋体" w:cs="Times New Roman"/>
-          <w:kern w:val="2"/>
           <w:sz w:val="20"/>
           <w:szCs w:val="20"/>
-          <w:lang w:val="en-US" w:eastAsia="zh-CN" w:bidi="ar-SA"/>
         </w:rPr>
       </w:sdtEndPr>
       <w:sdtContent>
@@ -607,7 +596,7 @@
             <w:ind w:left="0" w:leftChars="0" w:right="0" w:rightChars="0" w:firstLine="0" w:firstLineChars="0"/>
             <w:jc w:val="center"/>
           </w:pPr>
-          <w:bookmarkStart w:id="0" w:name="_Toc18166_WPSOffice_Type3"/>
+          <w:bookmarkStart w:id="0" w:name="_Toc31585_WPSOffice_Type3"/>
           <w:r>
             <w:rPr>
               <w:rFonts w:ascii="宋体" w:hAnsi="宋体" w:eastAsia="宋体"/>
@@ -627,7 +616,7 @@
             <w:fldChar w:fldCharType="begin"/>
           </w:r>
           <w:r>
-            <w:instrText xml:space="preserve"> HYPERLINK \l _Toc2828_WPSOffice_Level1 </w:instrText>
+            <w:instrText xml:space="preserve"> HYPERLINK \l _Toc6169_WPSOffice_Level1 </w:instrText>
           </w:r>
           <w:r>
             <w:fldChar w:fldCharType="separate"/>
@@ -641,9 +630,9 @@
                 <w:szCs w:val="22"/>
                 <w:lang w:val="en-US" w:eastAsia="zh-CN" w:bidi="ar-SA"/>
               </w:rPr>
-              <w:id w:val="147466472"/>
+              <w:id w:val="147451824"/>
               <w:placeholder>
-                <w:docPart w:val="{144e9f51-632e-4215-b80c-bd26ebc16ef0}"/>
+                <w:docPart w:val="{0b040efc-37cd-4e67-8922-5912253846cf}"/>
               </w:placeholder>
               <w15:color w:val="509DF3"/>
             </w:sdtPr>
@@ -668,9 +657,9 @@
           <w:r>
             <w:tab/>
           </w:r>
-          <w:bookmarkStart w:id="1" w:name="_Toc2828_WPSOffice_Level1Page"/>
-          <w:r>
-            <w:t>3</w:t>
+          <w:bookmarkStart w:id="1" w:name="_Toc6169_WPSOffice_Level1Page"/>
+          <w:r>
+            <w:t>2</w:t>
           </w:r>
           <w:bookmarkEnd w:id="1"/>
           <w:r>
@@ -688,7 +677,7 @@
             <w:fldChar w:fldCharType="begin"/>
           </w:r>
           <w:r>
-            <w:instrText xml:space="preserve"> HYPERLINK \l _Toc18166_WPSOffice_Level1 </w:instrText>
+            <w:instrText xml:space="preserve"> HYPERLINK \l _Toc31585_WPSOffice_Level1 </w:instrText>
           </w:r>
           <w:r>
             <w:fldChar w:fldCharType="separate"/>
@@ -702,9 +691,9 @@
                 <w:szCs w:val="22"/>
                 <w:lang w:val="en-US" w:eastAsia="zh-CN" w:bidi="ar-SA"/>
               </w:rPr>
-              <w:id w:val="147466472"/>
+              <w:id w:val="147451824"/>
               <w:placeholder>
-                <w:docPart w:val="{8725cd8f-868c-4c33-8812-ad54f41f5f42}"/>
+                <w:docPart w:val="{caa950df-17d9-41af-9eaa-e22bfcbd3ea1}"/>
               </w:placeholder>
               <w15:color w:val="509DF3"/>
             </w:sdtPr>
@@ -729,7 +718,7 @@
           <w:r>
             <w:tab/>
           </w:r>
-          <w:bookmarkStart w:id="2" w:name="_Toc18166_WPSOffice_Level1Page"/>
+          <w:bookmarkStart w:id="2" w:name="_Toc31585_WPSOffice_Level1Page"/>
           <w:r>
             <w:t>3</w:t>
           </w:r>
@@ -749,7 +738,7 @@
             <w:fldChar w:fldCharType="begin"/>
           </w:r>
           <w:r>
-            <w:instrText xml:space="preserve"> HYPERLINK \l _Toc18166_WPSOffice_Level2 </w:instrText>
+            <w:instrText xml:space="preserve"> HYPERLINK \l _Toc31585_WPSOffice_Level2 </w:instrText>
           </w:r>
           <w:r>
             <w:fldChar w:fldCharType="separate"/>
@@ -763,9 +752,9 @@
                 <w:szCs w:val="22"/>
                 <w:lang w:val="en-US" w:eastAsia="zh-CN" w:bidi="ar-SA"/>
               </w:rPr>
-              <w:id w:val="147466472"/>
+              <w:id w:val="147451824"/>
               <w:placeholder>
-                <w:docPart w:val="{ba3594a4-8a04-471b-8fe7-dbc66b4149f2}"/>
+                <w:docPart w:val="{6cc48d12-4398-41da-844a-3287e5ad469c}"/>
               </w:placeholder>
               <w15:color w:val="509DF3"/>
             </w:sdtPr>
@@ -790,7 +779,7 @@
           <w:r>
             <w:tab/>
           </w:r>
-          <w:bookmarkStart w:id="3" w:name="_Toc18166_WPSOffice_Level2Page"/>
+          <w:bookmarkStart w:id="3" w:name="_Toc31585_WPSOffice_Level2Page"/>
           <w:r>
             <w:t>3</w:t>
           </w:r>
@@ -810,7 +799,7 @@
             <w:fldChar w:fldCharType="begin"/>
           </w:r>
           <w:r>
-            <w:instrText xml:space="preserve"> HYPERLINK \l _Toc19000_WPSOffice_Level2 </w:instrText>
+            <w:instrText xml:space="preserve"> HYPERLINK \l _Toc10376_WPSOffice_Level2 </w:instrText>
           </w:r>
           <w:r>
             <w:fldChar w:fldCharType="separate"/>
@@ -824,9 +813,9 @@
                 <w:szCs w:val="22"/>
                 <w:lang w:val="en-US" w:eastAsia="zh-CN" w:bidi="ar-SA"/>
               </w:rPr>
-              <w:id w:val="147466472"/>
+              <w:id w:val="147451824"/>
               <w:placeholder>
-                <w:docPart w:val="{9bb28685-8484-40f2-a2e7-38364191ab2b}"/>
+                <w:docPart w:val="{e14b321c-e5ac-4ace-b62a-3365dc2f7acd}"/>
               </w:placeholder>
               <w15:color w:val="509DF3"/>
             </w:sdtPr>
@@ -851,7 +840,7 @@
           <w:r>
             <w:tab/>
           </w:r>
-          <w:bookmarkStart w:id="4" w:name="_Toc19000_WPSOffice_Level2Page"/>
+          <w:bookmarkStart w:id="4" w:name="_Toc10376_WPSOffice_Level2Page"/>
           <w:r>
             <w:t>3</w:t>
           </w:r>
@@ -862,7 +851,7 @@
         </w:p>
         <w:p>
           <w:pPr>
-            <w:pStyle w:val="9"/>
+            <w:pStyle w:val="16"/>
             <w:tabs>
               <w:tab w:val="right" w:leader="dot" w:pos="8306"/>
             </w:tabs>
@@ -871,7 +860,7 @@
             <w:fldChar w:fldCharType="begin"/>
           </w:r>
           <w:r>
-            <w:instrText xml:space="preserve"> HYPERLINK \l _Toc19000_WPSOffice_Level1 </w:instrText>
+            <w:instrText xml:space="preserve"> HYPERLINK \l _Toc31585_WPSOffice_Level3 </w:instrText>
           </w:r>
           <w:r>
             <w:fldChar w:fldCharType="separate"/>
@@ -885,9 +874,9 @@
                 <w:szCs w:val="22"/>
                 <w:lang w:val="en-US" w:eastAsia="zh-CN" w:bidi="ar-SA"/>
               </w:rPr>
-              <w:id w:val="147466472"/>
+              <w:id w:val="147451824"/>
               <w:placeholder>
-                <w:docPart w:val="{dbd1b37e-47b3-4104-9460-3fe3c294a460}"/>
+                <w:docPart w:val="{3122a838-01db-4c7a-a97c-5d2ac709c30d}"/>
               </w:placeholder>
               <w15:color w:val="509DF3"/>
             </w:sdtPr>
@@ -905,14 +894,14 @@
                 <w:rPr>
                   <w:rFonts w:hint="eastAsia" w:asciiTheme="minorEastAsia" w:hAnsiTheme="minorEastAsia" w:eastAsiaTheme="minorEastAsia" w:cstheme="minorEastAsia"/>
                 </w:rPr>
-                <w:t>3. 前期分析</w:t>
+                <w:t>2.2.1趣味性</w:t>
               </w:r>
             </w:sdtContent>
           </w:sdt>
           <w:r>
             <w:tab/>
           </w:r>
-          <w:bookmarkStart w:id="5" w:name="_Toc19000_WPSOffice_Level1Page"/>
+          <w:bookmarkStart w:id="5" w:name="_Toc31585_WPSOffice_Level3Page"/>
           <w:r>
             <w:t>3</w:t>
           </w:r>
@@ -923,7 +912,7 @@
         </w:p>
         <w:p>
           <w:pPr>
-            <w:pStyle w:val="10"/>
+            <w:pStyle w:val="16"/>
             <w:tabs>
               <w:tab w:val="right" w:leader="dot" w:pos="8306"/>
             </w:tabs>
@@ -932,7 +921,7 @@
             <w:fldChar w:fldCharType="begin"/>
           </w:r>
           <w:r>
-            <w:instrText xml:space="preserve"> HYPERLINK \l _Toc15105_WPSOffice_Level2 </w:instrText>
+            <w:instrText xml:space="preserve"> HYPERLINK \l _Toc10376_WPSOffice_Level3 </w:instrText>
           </w:r>
           <w:r>
             <w:fldChar w:fldCharType="separate"/>
@@ -946,9 +935,192 @@
                 <w:szCs w:val="22"/>
                 <w:lang w:val="en-US" w:eastAsia="zh-CN" w:bidi="ar-SA"/>
               </w:rPr>
-              <w:id w:val="147466472"/>
+              <w:id w:val="147451824"/>
               <w:placeholder>
-                <w:docPart w:val="{4e5c7d37-84e8-4cb8-a12a-24780b7a28a4}"/>
+                <w:docPart w:val="{4d61246b-03dd-4e7a-a245-42e1a66740df}"/>
+              </w:placeholder>
+              <w15:color w:val="509DF3"/>
+            </w:sdtPr>
+            <w:sdtEndPr>
+              <w:rPr>
+                <w:rFonts w:asciiTheme="minorHAnsi" w:hAnsiTheme="minorHAnsi" w:eastAsiaTheme="minorEastAsia" w:cstheme="minorBidi"/>
+                <w:kern w:val="2"/>
+                <w:sz w:val="21"/>
+                <w:szCs w:val="22"/>
+                <w:lang w:val="en-US" w:eastAsia="zh-CN" w:bidi="ar-SA"/>
+              </w:rPr>
+            </w:sdtEndPr>
+            <w:sdtContent>
+              <w:r>
+                <w:rPr>
+                  <w:rFonts w:hint="eastAsia" w:asciiTheme="minorEastAsia" w:hAnsiTheme="minorEastAsia" w:eastAsiaTheme="minorEastAsia" w:cstheme="minorEastAsia"/>
+                </w:rPr>
+                <w:t>2.2.2交互性</w:t>
+              </w:r>
+            </w:sdtContent>
+          </w:sdt>
+          <w:r>
+            <w:tab/>
+          </w:r>
+          <w:bookmarkStart w:id="6" w:name="_Toc10376_WPSOffice_Level3Page"/>
+          <w:r>
+            <w:t>3</w:t>
+          </w:r>
+          <w:bookmarkEnd w:id="6"/>
+          <w:r>
+            <w:fldChar w:fldCharType="end"/>
+          </w:r>
+        </w:p>
+        <w:p>
+          <w:pPr>
+            <w:pStyle w:val="16"/>
+            <w:tabs>
+              <w:tab w:val="right" w:leader="dot" w:pos="8306"/>
+            </w:tabs>
+          </w:pPr>
+          <w:r>
+            <w:fldChar w:fldCharType="begin"/>
+          </w:r>
+          <w:r>
+            <w:instrText xml:space="preserve"> HYPERLINK \l _Toc6636_WPSOffice_Level3 </w:instrText>
+          </w:r>
+          <w:r>
+            <w:fldChar w:fldCharType="separate"/>
+          </w:r>
+          <w:sdt>
+            <w:sdtPr>
+              <w:rPr>
+                <w:rFonts w:asciiTheme="minorHAnsi" w:hAnsiTheme="minorHAnsi" w:eastAsiaTheme="minorEastAsia" w:cstheme="minorBidi"/>
+                <w:kern w:val="2"/>
+                <w:sz w:val="21"/>
+                <w:szCs w:val="22"/>
+                <w:lang w:val="en-US" w:eastAsia="zh-CN" w:bidi="ar-SA"/>
+              </w:rPr>
+              <w:id w:val="147451824"/>
+              <w:placeholder>
+                <w:docPart w:val="{9bddb86f-83e2-49c4-b2ea-63430ea3c53d}"/>
+              </w:placeholder>
+              <w15:color w:val="509DF3"/>
+            </w:sdtPr>
+            <w:sdtEndPr>
+              <w:rPr>
+                <w:rFonts w:asciiTheme="minorHAnsi" w:hAnsiTheme="minorHAnsi" w:eastAsiaTheme="minorEastAsia" w:cstheme="minorBidi"/>
+                <w:kern w:val="2"/>
+                <w:sz w:val="21"/>
+                <w:szCs w:val="22"/>
+                <w:lang w:val="en-US" w:eastAsia="zh-CN" w:bidi="ar-SA"/>
+              </w:rPr>
+            </w:sdtEndPr>
+            <w:sdtContent>
+              <w:r>
+                <w:rPr>
+                  <w:rFonts w:hint="eastAsia" w:asciiTheme="minorEastAsia" w:hAnsiTheme="minorEastAsia" w:eastAsiaTheme="minorEastAsia" w:cstheme="minorEastAsia"/>
+                </w:rPr>
+                <w:t>2.2.3沉浸感</w:t>
+              </w:r>
+            </w:sdtContent>
+          </w:sdt>
+          <w:r>
+            <w:tab/>
+          </w:r>
+          <w:bookmarkStart w:id="7" w:name="_Toc6636_WPSOffice_Level3Page"/>
+          <w:r>
+            <w:t>3</w:t>
+          </w:r>
+          <w:bookmarkEnd w:id="7"/>
+          <w:r>
+            <w:fldChar w:fldCharType="end"/>
+          </w:r>
+        </w:p>
+        <w:p>
+          <w:pPr>
+            <w:pStyle w:val="9"/>
+            <w:tabs>
+              <w:tab w:val="right" w:leader="dot" w:pos="8306"/>
+            </w:tabs>
+          </w:pPr>
+          <w:r>
+            <w:fldChar w:fldCharType="begin"/>
+          </w:r>
+          <w:r>
+            <w:instrText xml:space="preserve"> HYPERLINK \l _Toc10376_WPSOffice_Level1 </w:instrText>
+          </w:r>
+          <w:r>
+            <w:fldChar w:fldCharType="separate"/>
+          </w:r>
+          <w:sdt>
+            <w:sdtPr>
+              <w:rPr>
+                <w:rFonts w:asciiTheme="minorHAnsi" w:hAnsiTheme="minorHAnsi" w:eastAsiaTheme="minorEastAsia" w:cstheme="minorBidi"/>
+                <w:kern w:val="2"/>
+                <w:sz w:val="21"/>
+                <w:szCs w:val="22"/>
+                <w:lang w:val="en-US" w:eastAsia="zh-CN" w:bidi="ar-SA"/>
+              </w:rPr>
+              <w:id w:val="147451824"/>
+              <w:placeholder>
+                <w:docPart w:val="{584503cc-54aa-422d-a554-735562586c45}"/>
+              </w:placeholder>
+              <w15:color w:val="509DF3"/>
+            </w:sdtPr>
+            <w:sdtEndPr>
+              <w:rPr>
+                <w:rFonts w:asciiTheme="minorHAnsi" w:hAnsiTheme="minorHAnsi" w:eastAsiaTheme="minorEastAsia" w:cstheme="minorBidi"/>
+                <w:kern w:val="2"/>
+                <w:sz w:val="21"/>
+                <w:szCs w:val="22"/>
+                <w:lang w:val="en-US" w:eastAsia="zh-CN" w:bidi="ar-SA"/>
+              </w:rPr>
+            </w:sdtEndPr>
+            <w:sdtContent>
+              <w:r>
+                <w:rPr>
+                  <w:rFonts w:hint="eastAsia" w:asciiTheme="minorEastAsia" w:hAnsiTheme="minorEastAsia" w:eastAsiaTheme="minorEastAsia" w:cstheme="minorEastAsia"/>
+                </w:rPr>
+                <w:t>3.需求分析</w:t>
+              </w:r>
+            </w:sdtContent>
+          </w:sdt>
+          <w:r>
+            <w:tab/>
+          </w:r>
+          <w:bookmarkStart w:id="8" w:name="_Toc10376_WPSOffice_Level1Page"/>
+          <w:r>
+            <w:t>3</w:t>
+          </w:r>
+          <w:bookmarkEnd w:id="8"/>
+          <w:r>
+            <w:fldChar w:fldCharType="end"/>
+          </w:r>
+        </w:p>
+        <w:p>
+          <w:pPr>
+            <w:pStyle w:val="10"/>
+            <w:tabs>
+              <w:tab w:val="right" w:leader="dot" w:pos="8306"/>
+            </w:tabs>
+          </w:pPr>
+          <w:r>
+            <w:fldChar w:fldCharType="begin"/>
+          </w:r>
+          <w:r>
+            <w:instrText xml:space="preserve"> HYPERLINK \l _Toc6636_WPSOffice_Level2 </w:instrText>
+          </w:r>
+          <w:r>
+            <w:fldChar w:fldCharType="separate"/>
+          </w:r>
+          <w:sdt>
+            <w:sdtPr>
+              <w:rPr>
+                <w:rFonts w:asciiTheme="minorHAnsi" w:hAnsiTheme="minorHAnsi" w:eastAsiaTheme="minorEastAsia" w:cstheme="minorBidi"/>
+                <w:kern w:val="2"/>
+                <w:sz w:val="21"/>
+                <w:szCs w:val="22"/>
+                <w:lang w:val="en-US" w:eastAsia="zh-CN" w:bidi="ar-SA"/>
+              </w:rPr>
+              <w:id w:val="147451824"/>
+              <w:placeholder>
+                <w:docPart w:val="{a966dac9-5dff-4310-9daf-c9c1d8d9b80c}"/>
               </w:placeholder>
               <w15:color w:val="509DF3"/>
             </w:sdtPr>
@@ -973,11 +1145,11 @@
           <w:r>
             <w:tab/>
           </w:r>
-          <w:bookmarkStart w:id="6" w:name="_Toc15105_WPSOffice_Level2Page"/>
+          <w:bookmarkStart w:id="9" w:name="_Toc6636_WPSOffice_Level2Page"/>
           <w:r>
             <w:t>3</w:t>
           </w:r>
-          <w:bookmarkEnd w:id="6"/>
+          <w:bookmarkEnd w:id="9"/>
           <w:r>
             <w:fldChar w:fldCharType="end"/>
           </w:r>
@@ -993,7 +1165,7 @@
             <w:fldChar w:fldCharType="begin"/>
           </w:r>
           <w:r>
-            <w:instrText xml:space="preserve"> HYPERLINK \l _Toc17255_WPSOffice_Level2 </w:instrText>
+            <w:instrText xml:space="preserve"> HYPERLINK \l _Toc13160_WPSOffice_Level2 </w:instrText>
           </w:r>
           <w:r>
             <w:fldChar w:fldCharType="separate"/>
@@ -1007,9 +1179,9 @@
                 <w:szCs w:val="22"/>
                 <w:lang w:val="en-US" w:eastAsia="zh-CN" w:bidi="ar-SA"/>
               </w:rPr>
-              <w:id w:val="147466472"/>
+              <w:id w:val="147451824"/>
               <w:placeholder>
-                <w:docPart w:val="{a07b6660-9464-49ee-b08a-a3d99a1d0750}"/>
+                <w:docPart w:val="{bdb68721-7302-4e9c-9e1c-7a989658b763}"/>
               </w:placeholder>
               <w15:color w:val="509DF3"/>
             </w:sdtPr>
@@ -1034,11 +1206,11 @@
           <w:r>
             <w:tab/>
           </w:r>
-          <w:bookmarkStart w:id="7" w:name="_Toc17255_WPSOffice_Level2Page"/>
+          <w:bookmarkStart w:id="10" w:name="_Toc13160_WPSOffice_Level2Page"/>
           <w:r>
             <w:t>3</w:t>
           </w:r>
-          <w:bookmarkEnd w:id="7"/>
+          <w:bookmarkEnd w:id="10"/>
           <w:r>
             <w:fldChar w:fldCharType="end"/>
           </w:r>
@@ -1054,7 +1226,7 @@
             <w:fldChar w:fldCharType="begin"/>
           </w:r>
           <w:r>
-            <w:instrText xml:space="preserve"> HYPERLINK \l _Toc15105_WPSOffice_Level1 </w:instrText>
+            <w:instrText xml:space="preserve"> HYPERLINK \l _Toc6636_WPSOffice_Level1 </w:instrText>
           </w:r>
           <w:r>
             <w:fldChar w:fldCharType="separate"/>
@@ -1068,9 +1240,9 @@
                 <w:szCs w:val="22"/>
                 <w:lang w:val="en-US" w:eastAsia="zh-CN" w:bidi="ar-SA"/>
               </w:rPr>
-              <w:id w:val="147466472"/>
+              <w:id w:val="147451824"/>
               <w:placeholder>
-                <w:docPart w:val="{f78c8fa7-4631-48ee-8da7-a39b267c95fa}"/>
+                <w:docPart w:val="{1a5234c6-0aa9-4ffd-9fc4-d14f54505e01}"/>
               </w:placeholder>
               <w15:color w:val="509DF3"/>
             </w:sdtPr>
@@ -1088,25 +1260,25 @@
                 <w:rPr>
                   <w:rFonts w:hint="eastAsia" w:asciiTheme="minorEastAsia" w:hAnsiTheme="minorEastAsia" w:eastAsiaTheme="minorEastAsia" w:cstheme="minorEastAsia"/>
                 </w:rPr>
-                <w:t>4. 游戏内容分析</w:t>
+                <w:t>4.游戏内容设计</w:t>
               </w:r>
             </w:sdtContent>
           </w:sdt>
           <w:r>
             <w:tab/>
           </w:r>
-          <w:bookmarkStart w:id="8" w:name="_Toc15105_WPSOffice_Level1Page"/>
+          <w:bookmarkStart w:id="11" w:name="_Toc6636_WPSOffice_Level1Page"/>
           <w:r>
             <w:t>3</w:t>
           </w:r>
-          <w:bookmarkEnd w:id="8"/>
+          <w:bookmarkEnd w:id="11"/>
           <w:r>
             <w:fldChar w:fldCharType="end"/>
           </w:r>
         </w:p>
         <w:p>
           <w:pPr>
-            <w:pStyle w:val="10"/>
+            <w:pStyle w:val="9"/>
             <w:tabs>
               <w:tab w:val="right" w:leader="dot" w:pos="8306"/>
             </w:tabs>
@@ -1115,7 +1287,7 @@
             <w:fldChar w:fldCharType="begin"/>
           </w:r>
           <w:r>
-            <w:instrText xml:space="preserve"> HYPERLINK \l _Toc31397_WPSOffice_Level2 </w:instrText>
+            <w:instrText xml:space="preserve"> HYPERLINK \l _Toc13160_WPSOffice_Level1 </w:instrText>
           </w:r>
           <w:r>
             <w:fldChar w:fldCharType="separate"/>
@@ -1129,192 +1301,9 @@
                 <w:szCs w:val="22"/>
                 <w:lang w:val="en-US" w:eastAsia="zh-CN" w:bidi="ar-SA"/>
               </w:rPr>
-              <w:id w:val="147466472"/>
+              <w:id w:val="147451824"/>
               <w:placeholder>
-                <w:docPart w:val="{ba161f98-b106-436b-83d5-c3207b54b4fa}"/>
-              </w:placeholder>
-              <w15:color w:val="509DF3"/>
-            </w:sdtPr>
-            <w:sdtEndPr>
-              <w:rPr>
-                <w:rFonts w:asciiTheme="minorHAnsi" w:hAnsiTheme="minorHAnsi" w:eastAsiaTheme="minorEastAsia" w:cstheme="minorBidi"/>
-                <w:kern w:val="2"/>
-                <w:sz w:val="21"/>
-                <w:szCs w:val="22"/>
-                <w:lang w:val="en-US" w:eastAsia="zh-CN" w:bidi="ar-SA"/>
-              </w:rPr>
-            </w:sdtEndPr>
-            <w:sdtContent>
-              <w:r>
-                <w:rPr>
-                  <w:rFonts w:hint="eastAsia" w:asciiTheme="minorEastAsia" w:hAnsiTheme="minorEastAsia" w:eastAsiaTheme="minorEastAsia" w:cstheme="minorEastAsia"/>
-                </w:rPr>
-                <w:t>4.1游戏玩家分析</w:t>
-              </w:r>
-            </w:sdtContent>
-          </w:sdt>
-          <w:r>
-            <w:tab/>
-          </w:r>
-          <w:bookmarkStart w:id="9" w:name="_Toc31397_WPSOffice_Level2Page"/>
-          <w:r>
-            <w:t>3</w:t>
-          </w:r>
-          <w:bookmarkEnd w:id="9"/>
-          <w:r>
-            <w:fldChar w:fldCharType="end"/>
-          </w:r>
-        </w:p>
-        <w:p>
-          <w:pPr>
-            <w:pStyle w:val="10"/>
-            <w:tabs>
-              <w:tab w:val="right" w:leader="dot" w:pos="8306"/>
-            </w:tabs>
-          </w:pPr>
-          <w:r>
-            <w:fldChar w:fldCharType="begin"/>
-          </w:r>
-          <w:r>
-            <w:instrText xml:space="preserve"> HYPERLINK \l _Toc398_WPSOffice_Level2 </w:instrText>
-          </w:r>
-          <w:r>
-            <w:fldChar w:fldCharType="separate"/>
-          </w:r>
-          <w:sdt>
-            <w:sdtPr>
-              <w:rPr>
-                <w:rFonts w:asciiTheme="minorHAnsi" w:hAnsiTheme="minorHAnsi" w:eastAsiaTheme="minorEastAsia" w:cstheme="minorBidi"/>
-                <w:kern w:val="2"/>
-                <w:sz w:val="21"/>
-                <w:szCs w:val="22"/>
-                <w:lang w:val="en-US" w:eastAsia="zh-CN" w:bidi="ar-SA"/>
-              </w:rPr>
-              <w:id w:val="147466472"/>
-              <w:placeholder>
-                <w:docPart w:val="{27bbb051-807c-4768-b364-6a319ee6bac1}"/>
-              </w:placeholder>
-              <w15:color w:val="509DF3"/>
-            </w:sdtPr>
-            <w:sdtEndPr>
-              <w:rPr>
-                <w:rFonts w:asciiTheme="minorHAnsi" w:hAnsiTheme="minorHAnsi" w:eastAsiaTheme="minorEastAsia" w:cstheme="minorBidi"/>
-                <w:kern w:val="2"/>
-                <w:sz w:val="21"/>
-                <w:szCs w:val="22"/>
-                <w:lang w:val="en-US" w:eastAsia="zh-CN" w:bidi="ar-SA"/>
-              </w:rPr>
-            </w:sdtEndPr>
-            <w:sdtContent>
-              <w:r>
-                <w:rPr>
-                  <w:rFonts w:hint="eastAsia" w:asciiTheme="minorEastAsia" w:hAnsiTheme="minorEastAsia" w:eastAsiaTheme="minorEastAsia" w:cstheme="minorEastAsia"/>
-                </w:rPr>
-                <w:t>4.2游戏内容设计</w:t>
-              </w:r>
-            </w:sdtContent>
-          </w:sdt>
-          <w:r>
-            <w:tab/>
-          </w:r>
-          <w:bookmarkStart w:id="10" w:name="_Toc398_WPSOffice_Level2Page"/>
-          <w:r>
-            <w:t>3</w:t>
-          </w:r>
-          <w:bookmarkEnd w:id="10"/>
-          <w:r>
-            <w:fldChar w:fldCharType="end"/>
-          </w:r>
-        </w:p>
-        <w:p>
-          <w:pPr>
-            <w:pStyle w:val="10"/>
-            <w:tabs>
-              <w:tab w:val="right" w:leader="dot" w:pos="8306"/>
-            </w:tabs>
-          </w:pPr>
-          <w:r>
-            <w:fldChar w:fldCharType="begin"/>
-          </w:r>
-          <w:r>
-            <w:instrText xml:space="preserve"> HYPERLINK \l _Toc19736_WPSOffice_Level2 </w:instrText>
-          </w:r>
-          <w:r>
-            <w:fldChar w:fldCharType="separate"/>
-          </w:r>
-          <w:sdt>
-            <w:sdtPr>
-              <w:rPr>
-                <w:rFonts w:asciiTheme="minorHAnsi" w:hAnsiTheme="minorHAnsi" w:eastAsiaTheme="minorEastAsia" w:cstheme="minorBidi"/>
-                <w:kern w:val="2"/>
-                <w:sz w:val="21"/>
-                <w:szCs w:val="22"/>
-                <w:lang w:val="en-US" w:eastAsia="zh-CN" w:bidi="ar-SA"/>
-              </w:rPr>
-              <w:id w:val="147466472"/>
-              <w:placeholder>
-                <w:docPart w:val="{784b491d-4acd-4676-9793-914287342acf}"/>
-              </w:placeholder>
-              <w15:color w:val="509DF3"/>
-            </w:sdtPr>
-            <w:sdtEndPr>
-              <w:rPr>
-                <w:rFonts w:asciiTheme="minorHAnsi" w:hAnsiTheme="minorHAnsi" w:eastAsiaTheme="minorEastAsia" w:cstheme="minorBidi"/>
-                <w:kern w:val="2"/>
-                <w:sz w:val="21"/>
-                <w:szCs w:val="22"/>
-                <w:lang w:val="en-US" w:eastAsia="zh-CN" w:bidi="ar-SA"/>
-              </w:rPr>
-            </w:sdtEndPr>
-            <w:sdtContent>
-              <w:r>
-                <w:rPr>
-                  <w:rFonts w:hint="eastAsia" w:asciiTheme="minorEastAsia" w:hAnsiTheme="minorEastAsia" w:eastAsiaTheme="minorEastAsia" w:cstheme="minorEastAsia"/>
-                </w:rPr>
-                <w:t>4.3关联性分析</w:t>
-              </w:r>
-            </w:sdtContent>
-          </w:sdt>
-          <w:r>
-            <w:tab/>
-          </w:r>
-          <w:bookmarkStart w:id="11" w:name="_Toc19736_WPSOffice_Level2Page"/>
-          <w:r>
-            <w:t>3</w:t>
-          </w:r>
-          <w:bookmarkEnd w:id="11"/>
-          <w:r>
-            <w:fldChar w:fldCharType="end"/>
-          </w:r>
-        </w:p>
-        <w:p>
-          <w:pPr>
-            <w:pStyle w:val="9"/>
-            <w:tabs>
-              <w:tab w:val="right" w:leader="dot" w:pos="8306"/>
-            </w:tabs>
-          </w:pPr>
-          <w:r>
-            <w:fldChar w:fldCharType="begin"/>
-          </w:r>
-          <w:r>
-            <w:instrText xml:space="preserve"> HYPERLINK \l _Toc17255_WPSOffice_Level1 </w:instrText>
-          </w:r>
-          <w:r>
-            <w:fldChar w:fldCharType="separate"/>
-          </w:r>
-          <w:sdt>
-            <w:sdtPr>
-              <w:rPr>
-                <w:rFonts w:asciiTheme="minorHAnsi" w:hAnsiTheme="minorHAnsi" w:eastAsiaTheme="minorEastAsia" w:cstheme="minorBidi"/>
-                <w:kern w:val="2"/>
-                <w:sz w:val="21"/>
-                <w:szCs w:val="22"/>
-                <w:lang w:val="en-US" w:eastAsia="zh-CN" w:bidi="ar-SA"/>
-              </w:rPr>
-              <w:id w:val="147466472"/>
-              <w:placeholder>
-                <w:docPart w:val="{66130d68-6e10-452e-861c-cd878218e4d7}"/>
+                <w:docPart w:val="{0b77417f-c6d3-4430-b166-d11ef85536ac}"/>
               </w:placeholder>
               <w15:color w:val="509DF3"/>
             </w:sdtPr>
@@ -1339,7 +1328,7 @@
           <w:r>
             <w:tab/>
           </w:r>
-          <w:bookmarkStart w:id="12" w:name="_Toc17255_WPSOffice_Level1Page"/>
+          <w:bookmarkStart w:id="12" w:name="_Toc13160_WPSOffice_Level1Page"/>
           <w:r>
             <w:t>4</w:t>
           </w:r>
@@ -1359,7 +1348,7 @@
             <w:fldChar w:fldCharType="begin"/>
           </w:r>
           <w:r>
-            <w:instrText xml:space="preserve"> HYPERLINK \l _Toc31397_WPSOffice_Level1 </w:instrText>
+            <w:instrText xml:space="preserve"> HYPERLINK \l _Toc21870_WPSOffice_Level1 </w:instrText>
           </w:r>
           <w:r>
             <w:fldChar w:fldCharType="separate"/>
@@ -1373,9 +1362,9 @@
                 <w:szCs w:val="22"/>
                 <w:lang w:val="en-US" w:eastAsia="zh-CN" w:bidi="ar-SA"/>
               </w:rPr>
-              <w:id w:val="147466472"/>
+              <w:id w:val="147451824"/>
               <w:placeholder>
-                <w:docPart w:val="{70ca7c30-8e11-492b-a3d3-09c90e015b72}"/>
+                <w:docPart w:val="{8fc0ad63-8158-48a7-a6df-f7418f80ed3a}"/>
               </w:placeholder>
               <w15:color w:val="509DF3"/>
             </w:sdtPr>
@@ -1400,7 +1389,7 @@
           <w:r>
             <w:tab/>
           </w:r>
-          <w:bookmarkStart w:id="13" w:name="_Toc31397_WPSOffice_Level1Page"/>
+          <w:bookmarkStart w:id="13" w:name="_Toc21870_WPSOffice_Level1Page"/>
           <w:r>
             <w:t>4</w:t>
           </w:r>
@@ -1483,26 +1472,16 @@
     </w:p>
     <w:p>
       <w:pPr>
-        <w:spacing w:line="360" w:lineRule="auto"/>
-        <w:rPr>
-          <w:rFonts w:hint="eastAsia"/>
-          <w:sz w:val="52"/>
-          <w:szCs w:val="52"/>
-        </w:rPr>
-      </w:pPr>
-    </w:p>
-    <w:p>
-      <w:pPr>
         <w:pStyle w:val="9"/>
         <w:tabs>
           <w:tab w:val="right" w:leader="dot" w:pos="8306"/>
         </w:tabs>
         <w:spacing w:line="360" w:lineRule="auto"/>
-        <w:outlineLvl w:val="0"/>
-        <w:rPr>
-          <w:rFonts w:hint="eastAsia" w:asciiTheme="minorEastAsia" w:hAnsiTheme="minorEastAsia" w:eastAsiaTheme="minorEastAsia" w:cstheme="minorEastAsia"/>
-          <w:sz w:val="30"/>
-          <w:szCs w:val="30"/>
+        <w:outlineLvl w:val="9"/>
+        <w:rPr>
+          <w:rFonts w:hint="eastAsia" w:asciiTheme="minorEastAsia" w:hAnsiTheme="minorEastAsia" w:eastAsiaTheme="minorEastAsia" w:cstheme="minorEastAsia"/>
+          <w:sz w:val="32"/>
+          <w:szCs w:val="32"/>
           <w:lang w:val="en-US" w:eastAsia="zh-CN"/>
         </w:rPr>
       </w:pPr>
@@ -1515,31 +1494,14 @@
           <w:tab w:val="right" w:leader="dot" w:pos="8306"/>
         </w:tabs>
         <w:spacing w:line="360" w:lineRule="auto"/>
-        <w:outlineLvl w:val="0"/>
+        <w:outlineLvl w:val="9"/>
         <w:rPr>
           <w:rFonts w:hint="eastAsia" w:asciiTheme="minorEastAsia" w:hAnsiTheme="minorEastAsia" w:eastAsiaTheme="minorEastAsia" w:cstheme="minorEastAsia"/>
           <w:sz w:val="32"/>
           <w:szCs w:val="32"/>
-        </w:rPr>
-      </w:pPr>
-      <w:r>
-        <w:rPr>
-          <w:rFonts w:hint="eastAsia" w:asciiTheme="minorEastAsia" w:hAnsiTheme="minorEastAsia" w:eastAsiaTheme="minorEastAsia" w:cstheme="minorEastAsia"/>
-          <w:sz w:val="32"/>
-          <w:szCs w:val="32"/>
-          <w:lang w:val="en-US" w:eastAsia="zh-CN"/>
-        </w:rPr>
-        <w:t>1.</w:t>
-      </w:r>
-      <w:r>
-        <w:rPr>
-          <w:rFonts w:hint="eastAsia" w:asciiTheme="minorEastAsia" w:hAnsiTheme="minorEastAsia" w:eastAsiaTheme="minorEastAsia" w:cstheme="minorEastAsia"/>
-          <w:sz w:val="32"/>
-          <w:szCs w:val="32"/>
-        </w:rPr>
-        <w:t>简介</w:t>
-      </w:r>
-      <w:bookmarkEnd w:id="14"/>
+          <w:lang w:val="en-US" w:eastAsia="zh-CN"/>
+        </w:rPr>
+      </w:pPr>
     </w:p>
     <w:p>
       <w:pPr>
@@ -1548,41 +1510,15 @@
           <w:tab w:val="right" w:leader="dot" w:pos="8306"/>
         </w:tabs>
         <w:spacing w:line="360" w:lineRule="auto"/>
-        <w:ind w:firstLine="480" w:firstLineChars="200"/>
-        <w:outlineLvl w:val="9"/>
-        <w:rPr>
-          <w:rFonts w:hint="default" w:asciiTheme="minorEastAsia" w:hAnsiTheme="minorEastAsia" w:eastAsiaTheme="minorEastAsia" w:cstheme="minorEastAsia"/>
-          <w:sz w:val="24"/>
-          <w:szCs w:val="24"/>
-          <w:lang w:val="en-US" w:eastAsia="zh-CN"/>
-        </w:rPr>
-      </w:pPr>
-      <w:r>
-        <w:rPr>
-          <w:rFonts w:hint="eastAsia" w:asciiTheme="minorEastAsia" w:hAnsiTheme="minorEastAsia" w:eastAsiaTheme="minorEastAsia" w:cstheme="minorEastAsia"/>
-          <w:sz w:val="24"/>
-          <w:szCs w:val="24"/>
-          <w:lang w:val="en-US" w:eastAsia="zh-CN"/>
-        </w:rPr>
-        <w:t>本次设计文档将从游戏概念，需求分析，游戏内容分析这三个方面去对游戏设计进行阐述。游戏概念介绍将定位此款游戏的整体定位和此款游戏的功能。需求</w:t>
-      </w:r>
-      <w:r>
-        <w:rPr>
-          <w:rStyle w:val="11"/>
-          <w:rFonts w:hint="eastAsia"/>
-          <w:lang w:val="en-US" w:eastAsia="zh-CN"/>
-        </w:rPr>
-        <w:t>分析将会介绍此款游戏的背景及创作来源。游戏内容分析将记录此款游戏的设计过程和游戏内容</w:t>
-      </w:r>
-      <w:r>
-        <w:rPr>
-          <w:rFonts w:hint="eastAsia" w:asciiTheme="minorEastAsia" w:hAnsiTheme="minorEastAsia" w:eastAsiaTheme="minorEastAsia" w:cstheme="minorEastAsia"/>
-          <w:sz w:val="24"/>
-          <w:szCs w:val="24"/>
-          <w:lang w:val="en-US" w:eastAsia="zh-CN"/>
-        </w:rPr>
-        <w:t>。</w:t>
-      </w:r>
+        <w:outlineLvl w:val="0"/>
+        <w:rPr>
+          <w:rFonts w:hint="eastAsia" w:asciiTheme="minorEastAsia" w:hAnsiTheme="minorEastAsia" w:eastAsiaTheme="minorEastAsia" w:cstheme="minorEastAsia"/>
+          <w:sz w:val="32"/>
+          <w:szCs w:val="32"/>
+          <w:lang w:val="en-US" w:eastAsia="zh-CN"/>
+        </w:rPr>
+      </w:pPr>
+      <w:bookmarkStart w:id="15" w:name="_Toc6169_WPSOffice_Level1"/>
     </w:p>
     <w:p>
       <w:pPr>
@@ -1591,7 +1527,118 @@
           <w:tab w:val="right" w:leader="dot" w:pos="8306"/>
         </w:tabs>
         <w:spacing w:line="360" w:lineRule="auto"/>
+        <w:outlineLvl w:val="0"/>
+        <w:rPr>
+          <w:rFonts w:hint="eastAsia" w:asciiTheme="minorEastAsia" w:hAnsiTheme="minorEastAsia" w:eastAsiaTheme="minorEastAsia" w:cstheme="minorEastAsia"/>
+          <w:b/>
+          <w:bCs/>
+          <w:sz w:val="32"/>
+          <w:szCs w:val="32"/>
+        </w:rPr>
+      </w:pPr>
+      <w:r>
+        <w:rPr>
+          <w:rFonts w:hint="eastAsia" w:asciiTheme="minorEastAsia" w:hAnsiTheme="minorEastAsia" w:eastAsiaTheme="minorEastAsia" w:cstheme="minorEastAsia"/>
+          <w:b/>
+          <w:bCs/>
+          <w:sz w:val="32"/>
+          <w:szCs w:val="32"/>
+          <w:lang w:val="en-US" w:eastAsia="zh-CN"/>
+        </w:rPr>
+        <w:t>1.</w:t>
+      </w:r>
+      <w:r>
+        <w:rPr>
+          <w:rFonts w:hint="eastAsia" w:asciiTheme="minorEastAsia" w:hAnsiTheme="minorEastAsia" w:eastAsiaTheme="minorEastAsia" w:cstheme="minorEastAsia"/>
+          <w:b/>
+          <w:bCs/>
+          <w:sz w:val="32"/>
+          <w:szCs w:val="32"/>
+        </w:rPr>
+        <w:t>简介</w:t>
+      </w:r>
+      <w:bookmarkEnd w:id="14"/>
+      <w:bookmarkEnd w:id="15"/>
+    </w:p>
+    <w:p>
+      <w:pPr>
+        <w:pStyle w:val="9"/>
+        <w:keepNext w:val="0"/>
+        <w:keepLines w:val="0"/>
+        <w:pageBreakBefore w:val="0"/>
+        <w:widowControl/>
+        <w:tabs>
+          <w:tab w:val="right" w:leader="dot" w:pos="8306"/>
+        </w:tabs>
+        <w:kinsoku/>
+        <w:wordWrap/>
+        <w:overflowPunct/>
+        <w:topLinePunct w:val="0"/>
+        <w:autoSpaceDE/>
+        <w:autoSpaceDN/>
+        <w:bidi w:val="0"/>
+        <w:adjustRightInd/>
+        <w:snapToGrid/>
+        <w:spacing w:line="360" w:lineRule="auto"/>
         <w:ind w:firstLine="480" w:firstLineChars="200"/>
+        <w:textAlignment w:val="auto"/>
+        <w:outlineLvl w:val="9"/>
+        <w:rPr>
+          <w:rFonts w:hint="default" w:asciiTheme="minorEastAsia" w:hAnsiTheme="minorEastAsia" w:eastAsiaTheme="minorEastAsia" w:cstheme="minorEastAsia"/>
+          <w:sz w:val="24"/>
+          <w:szCs w:val="24"/>
+          <w:lang w:val="en-US" w:eastAsia="zh-CN"/>
+        </w:rPr>
+      </w:pPr>
+      <w:r>
+        <w:rPr>
+          <w:rFonts w:hint="eastAsia" w:asciiTheme="minorEastAsia" w:hAnsiTheme="minorEastAsia" w:eastAsiaTheme="minorEastAsia" w:cstheme="minorEastAsia"/>
+          <w:sz w:val="24"/>
+          <w:szCs w:val="24"/>
+          <w:lang w:val="en-US" w:eastAsia="zh-CN"/>
+        </w:rPr>
+        <w:t>本次设计文档将从游戏概念，需求分析，游戏内容分析这三个方面去对游戏设计进行阐述。游戏概念介绍将定位此款游戏的整体定位和此款游戏的功能。需求</w:t>
+      </w:r>
+      <w:r>
+        <w:rPr>
+          <w:rStyle w:val="11"/>
+          <w:rFonts w:hint="eastAsia"/>
+          <w:lang w:val="en-US" w:eastAsia="zh-CN"/>
+        </w:rPr>
+        <w:t>分析将会介绍此款游戏的背景及创作来源。游戏内容分析将记录此款游戏的设计过程和游戏内容</w:t>
+      </w:r>
+      <w:r>
+        <w:rPr>
+          <w:rFonts w:hint="eastAsia" w:asciiTheme="minorEastAsia" w:hAnsiTheme="minorEastAsia" w:eastAsiaTheme="minorEastAsia" w:cstheme="minorEastAsia"/>
+          <w:sz w:val="24"/>
+          <w:szCs w:val="24"/>
+          <w:lang w:val="en-US" w:eastAsia="zh-CN"/>
+        </w:rPr>
+        <w:t>。</w:t>
+      </w:r>
+    </w:p>
+    <w:p>
+      <w:pPr>
+        <w:pStyle w:val="9"/>
+        <w:keepNext w:val="0"/>
+        <w:keepLines w:val="0"/>
+        <w:pageBreakBefore w:val="0"/>
+        <w:widowControl/>
+        <w:tabs>
+          <w:tab w:val="right" w:leader="dot" w:pos="8306"/>
+        </w:tabs>
+        <w:kinsoku/>
+        <w:wordWrap/>
+        <w:overflowPunct/>
+        <w:topLinePunct w:val="0"/>
+        <w:autoSpaceDE/>
+        <w:autoSpaceDN/>
+        <w:bidi w:val="0"/>
+        <w:adjustRightInd/>
+        <w:snapToGrid/>
+        <w:spacing w:line="360" w:lineRule="auto"/>
+        <w:ind w:firstLine="480" w:firstLineChars="200"/>
+        <w:textAlignment w:val="auto"/>
         <w:outlineLvl w:val="9"/>
         <w:rPr>
           <w:rStyle w:val="11"/>
@@ -1611,10 +1658,15 @@
       <w:r>
         <w:rPr>
           <w:rFonts w:hint="eastAsia" w:asciiTheme="minorEastAsia" w:hAnsiTheme="minorEastAsia" w:eastAsiaTheme="minorEastAsia" w:cstheme="minorEastAsia"/>
-          <w:color w:val="0000FF"/>
-          <w:sz w:val="24"/>
-          <w:szCs w:val="24"/>
-          <w:lang w:val="en-US" w:eastAsia="zh-CN"/>
+          <w:color w:val="000000" w:themeColor="text1"/>
+          <w:sz w:val="24"/>
+          <w:szCs w:val="24"/>
+          <w:lang w:val="en-US" w:eastAsia="zh-CN"/>
+          <w14:textFill>
+            <w14:solidFill>
+              <w14:schemeClr w14:val="tx1"/>
+            </w14:solidFill>
+          </w14:textFill>
         </w:rPr>
         <w:t>极简主义</w:t>
       </w:r>
@@ -1625,7 +1677,7 @@
           <w:szCs w:val="24"/>
           <w:lang w:val="en-US" w:eastAsia="zh-CN"/>
         </w:rPr>
-        <w:t>，剔除多余冗杂的部分</w:t>
+        <w:t>，所谓极简主义就是在游戏设计过程中会剔除多余冗杂的部分</w:t>
       </w:r>
       <w:r>
         <w:rPr>
@@ -1697,22 +1749,28 @@
         <w:outlineLvl w:val="0"/>
         <w:rPr>
           <w:rFonts w:hint="eastAsia" w:asciiTheme="minorEastAsia" w:hAnsiTheme="minorEastAsia" w:eastAsiaTheme="minorEastAsia" w:cstheme="minorEastAsia"/>
+          <w:b/>
+          <w:bCs/>
           <w:sz w:val="32"/>
           <w:szCs w:val="32"/>
         </w:rPr>
       </w:pPr>
-      <w:bookmarkStart w:id="15" w:name="_Toc28647_WPSOffice_Level1"/>
       <w:bookmarkStart w:id="16" w:name="_Toc18166_WPSOffice_Level1"/>
-      <w:r>
-        <w:rPr>
-          <w:rFonts w:hint="eastAsia" w:asciiTheme="minorEastAsia" w:hAnsiTheme="minorEastAsia" w:eastAsiaTheme="minorEastAsia" w:cstheme="minorEastAsia"/>
+      <w:bookmarkStart w:id="17" w:name="_Toc28647_WPSOffice_Level1"/>
+      <w:bookmarkStart w:id="18" w:name="_Toc31585_WPSOffice_Level1"/>
+      <w:r>
+        <w:rPr>
+          <w:rFonts w:hint="eastAsia" w:asciiTheme="minorEastAsia" w:hAnsiTheme="minorEastAsia" w:eastAsiaTheme="minorEastAsia" w:cstheme="minorEastAsia"/>
+          <w:b/>
+          <w:bCs/>
           <w:sz w:val="32"/>
           <w:szCs w:val="32"/>
         </w:rPr>
         <w:t>游戏概念</w:t>
       </w:r>
-      <w:bookmarkEnd w:id="15"/>
       <w:bookmarkEnd w:id="16"/>
+      <w:bookmarkEnd w:id="17"/>
+      <w:bookmarkEnd w:id="18"/>
     </w:p>
     <w:p>
       <w:pPr>
@@ -1721,7 +1779,6 @@
           <w:numId w:val="0"/>
         </w:numPr>
         <w:spacing w:line="360" w:lineRule="auto"/>
-        <w:ind w:firstLine="300" w:firstLineChars="100"/>
         <w:outlineLvl w:val="1"/>
         <w:rPr>
           <w:rFonts w:hint="eastAsia" w:asciiTheme="minorEastAsia" w:hAnsiTheme="minorEastAsia" w:cstheme="minorEastAsia"/>
@@ -1730,7 +1787,8 @@
           <w:lang w:val="en-US" w:eastAsia="zh-CN"/>
         </w:rPr>
       </w:pPr>
-      <w:bookmarkStart w:id="17" w:name="_Toc18166_WPSOffice_Level2"/>
+      <w:bookmarkStart w:id="19" w:name="_Toc18166_WPSOffice_Level2"/>
+      <w:bookmarkStart w:id="20" w:name="_Toc31585_WPSOffice_Level2"/>
       <w:r>
         <w:rPr>
           <w:rFonts w:hint="eastAsia" w:asciiTheme="minorEastAsia" w:hAnsiTheme="minorEastAsia" w:cstheme="minorEastAsia"/>
@@ -1740,16 +1798,31 @@
         </w:rPr>
         <w:t>2.1游戏类型</w:t>
       </w:r>
-      <w:bookmarkEnd w:id="17"/>
-    </w:p>
-    <w:p>
-      <w:pPr>
+      <w:bookmarkEnd w:id="19"/>
+      <w:bookmarkEnd w:id="20"/>
+    </w:p>
+    <w:p>
+      <w:pPr>
+        <w:keepNext w:val="0"/>
+        <w:keepLines w:val="0"/>
+        <w:pageBreakBefore w:val="0"/>
+        <w:widowControl w:val="0"/>
         <w:numPr>
           <w:ilvl w:val="0"/>
           <w:numId w:val="0"/>
         </w:numPr>
-        <w:spacing w:line="360" w:lineRule="auto"/>
-        <w:ind w:left="420" w:leftChars="0" w:firstLine="420" w:firstLineChars="0"/>
+        <w:kinsoku/>
+        <w:wordWrap/>
+        <w:overflowPunct/>
+        <w:topLinePunct w:val="0"/>
+        <w:autoSpaceDE/>
+        <w:autoSpaceDN/>
+        <w:bidi w:val="0"/>
+        <w:adjustRightInd/>
+        <w:snapToGrid/>
+        <w:spacing w:line="360" w:lineRule="auto"/>
+        <w:ind w:firstLine="480" w:firstLineChars="200"/>
+        <w:textAlignment w:val="auto"/>
         <w:outlineLvl w:val="9"/>
         <w:rPr>
           <w:rFonts w:hint="default" w:asciiTheme="minorEastAsia" w:hAnsiTheme="minorEastAsia" w:cstheme="minorEastAsia"/>
@@ -1775,7 +1848,6 @@
           <w:numId w:val="0"/>
         </w:numPr>
         <w:spacing w:line="360" w:lineRule="auto"/>
-        <w:ind w:firstLine="300" w:firstLineChars="100"/>
         <w:outlineLvl w:val="1"/>
         <w:rPr>
           <w:rFonts w:hint="eastAsia" w:asciiTheme="minorEastAsia" w:hAnsiTheme="minorEastAsia" w:cstheme="minorEastAsia"/>
@@ -1784,7 +1856,8 @@
           <w:lang w:val="en-US" w:eastAsia="zh-CN"/>
         </w:rPr>
       </w:pPr>
-      <w:bookmarkStart w:id="18" w:name="_Toc19000_WPSOffice_Level2"/>
+      <w:bookmarkStart w:id="21" w:name="_Toc19000_WPSOffice_Level2"/>
+      <w:bookmarkStart w:id="22" w:name="_Toc10376_WPSOffice_Level2"/>
       <w:r>
         <w:rPr>
           <w:rFonts w:hint="eastAsia" w:asciiTheme="minorEastAsia" w:hAnsiTheme="minorEastAsia" w:cstheme="minorEastAsia"/>
@@ -1794,16 +1867,31 @@
         </w:rPr>
         <w:t>2.2游戏功能</w:t>
       </w:r>
-      <w:bookmarkEnd w:id="18"/>
-    </w:p>
-    <w:p>
-      <w:pPr>
+      <w:bookmarkEnd w:id="21"/>
+      <w:bookmarkEnd w:id="22"/>
+    </w:p>
+    <w:p>
+      <w:pPr>
+        <w:keepNext w:val="0"/>
+        <w:keepLines w:val="0"/>
+        <w:pageBreakBefore w:val="0"/>
+        <w:widowControl w:val="0"/>
         <w:numPr>
           <w:ilvl w:val="0"/>
           <w:numId w:val="0"/>
         </w:numPr>
-        <w:spacing w:line="360" w:lineRule="auto"/>
-        <w:ind w:left="420" w:leftChars="0" w:firstLine="420" w:firstLineChars="0"/>
+        <w:kinsoku/>
+        <w:wordWrap/>
+        <w:overflowPunct/>
+        <w:topLinePunct w:val="0"/>
+        <w:autoSpaceDE/>
+        <w:autoSpaceDN/>
+        <w:bidi w:val="0"/>
+        <w:adjustRightInd/>
+        <w:snapToGrid/>
+        <w:spacing w:line="360" w:lineRule="auto"/>
+        <w:ind w:firstLine="560" w:firstLineChars="200"/>
+        <w:textAlignment w:val="auto"/>
         <w:outlineLvl w:val="9"/>
         <w:rPr>
           <w:rFonts w:hint="eastAsia" w:asciiTheme="minorEastAsia" w:hAnsiTheme="minorEastAsia" w:cstheme="minorEastAsia"/>
@@ -1824,12 +1912,25 @@
     </w:p>
     <w:p>
       <w:pPr>
+        <w:keepNext w:val="0"/>
+        <w:keepLines w:val="0"/>
+        <w:pageBreakBefore w:val="0"/>
+        <w:widowControl w:val="0"/>
         <w:numPr>
           <w:ilvl w:val="0"/>
           <w:numId w:val="0"/>
         </w:numPr>
-        <w:spacing w:line="360" w:lineRule="auto"/>
-        <w:ind w:left="420" w:leftChars="0" w:firstLine="420" w:firstLineChars="0"/>
+        <w:kinsoku/>
+        <w:wordWrap/>
+        <w:overflowPunct/>
+        <w:topLinePunct w:val="0"/>
+        <w:autoSpaceDE/>
+        <w:autoSpaceDN/>
+        <w:bidi w:val="0"/>
+        <w:adjustRightInd/>
+        <w:snapToGrid/>
+        <w:spacing w:line="360" w:lineRule="auto"/>
+        <w:textAlignment w:val="auto"/>
         <w:outlineLvl w:val="9"/>
         <w:rPr>
           <w:rFonts w:hint="eastAsia" w:asciiTheme="minorEastAsia" w:hAnsiTheme="minorEastAsia" w:cstheme="minorEastAsia"/>
@@ -1838,6 +1939,7 @@
           <w:lang w:val="en-US" w:eastAsia="zh-CN"/>
         </w:rPr>
       </w:pPr>
+      <w:bookmarkStart w:id="23" w:name="_Toc31585_WPSOffice_Level3"/>
       <w:r>
         <w:rPr>
           <w:rFonts w:hint="eastAsia" w:asciiTheme="minorEastAsia" w:hAnsiTheme="minorEastAsia" w:cstheme="minorEastAsia"/>
@@ -1847,15 +1949,32 @@
         </w:rPr>
         <w:t>2.2.1趣味性</w:t>
       </w:r>
-    </w:p>
-    <w:p>
-      <w:pPr>
+      <w:bookmarkEnd w:id="23"/>
+      <w:bookmarkStart w:id="44" w:name="_GoBack"/>
+      <w:bookmarkEnd w:id="44"/>
+    </w:p>
+    <w:p>
+      <w:pPr>
+        <w:keepNext w:val="0"/>
+        <w:keepLines w:val="0"/>
+        <w:pageBreakBefore w:val="0"/>
+        <w:widowControl w:val="0"/>
         <w:numPr>
           <w:ilvl w:val="0"/>
           <w:numId w:val="0"/>
         </w:numPr>
-        <w:spacing w:line="360" w:lineRule="auto"/>
-        <w:ind w:left="1260" w:leftChars="0" w:firstLine="420" w:firstLineChars="0"/>
+        <w:kinsoku/>
+        <w:wordWrap/>
+        <w:overflowPunct/>
+        <w:topLinePunct w:val="0"/>
+        <w:autoSpaceDE/>
+        <w:autoSpaceDN/>
+        <w:bidi w:val="0"/>
+        <w:adjustRightInd/>
+        <w:snapToGrid/>
+        <w:spacing w:line="360" w:lineRule="auto"/>
+        <w:ind w:firstLine="480" w:firstLineChars="200"/>
+        <w:textAlignment w:val="auto"/>
         <w:outlineLvl w:val="9"/>
         <w:rPr>
           <w:rFonts w:hint="default" w:asciiTheme="minorEastAsia" w:hAnsiTheme="minorEastAsia" w:cstheme="minorEastAsia"/>
@@ -1876,12 +1995,25 @@
     </w:p>
     <w:p>
       <w:pPr>
+        <w:keepNext w:val="0"/>
+        <w:keepLines w:val="0"/>
+        <w:pageBreakBefore w:val="0"/>
+        <w:widowControl w:val="0"/>
         <w:numPr>
           <w:ilvl w:val="0"/>
           <w:numId w:val="0"/>
         </w:numPr>
-        <w:spacing w:line="360" w:lineRule="auto"/>
-        <w:ind w:left="420" w:leftChars="0" w:firstLine="420" w:firstLineChars="0"/>
+        <w:kinsoku/>
+        <w:wordWrap/>
+        <w:overflowPunct/>
+        <w:topLinePunct w:val="0"/>
+        <w:autoSpaceDE/>
+        <w:autoSpaceDN/>
+        <w:bidi w:val="0"/>
+        <w:adjustRightInd/>
+        <w:snapToGrid/>
+        <w:spacing w:line="360" w:lineRule="auto"/>
+        <w:textAlignment w:val="auto"/>
         <w:outlineLvl w:val="9"/>
         <w:rPr>
           <w:rFonts w:hint="eastAsia" w:asciiTheme="minorEastAsia" w:hAnsiTheme="minorEastAsia" w:cstheme="minorEastAsia"/>
@@ -1890,6 +2022,7 @@
           <w:lang w:val="en-US" w:eastAsia="zh-CN"/>
         </w:rPr>
       </w:pPr>
+      <w:bookmarkStart w:id="24" w:name="_Toc10376_WPSOffice_Level3"/>
       <w:r>
         <w:rPr>
           <w:rFonts w:hint="eastAsia" w:asciiTheme="minorEastAsia" w:hAnsiTheme="minorEastAsia" w:cstheme="minorEastAsia"/>
@@ -1899,26 +2032,41 @@
         </w:rPr>
         <w:t>2.2.2交互性</w:t>
       </w:r>
-    </w:p>
-    <w:p>
-      <w:pPr>
+      <w:bookmarkEnd w:id="24"/>
+    </w:p>
+    <w:p>
+      <w:pPr>
+        <w:keepNext w:val="0"/>
+        <w:keepLines w:val="0"/>
+        <w:pageBreakBefore w:val="0"/>
+        <w:widowControl w:val="0"/>
         <w:numPr>
           <w:ilvl w:val="0"/>
           <w:numId w:val="0"/>
         </w:numPr>
-        <w:spacing w:line="360" w:lineRule="auto"/>
-        <w:ind w:left="1260" w:leftChars="0" w:firstLine="420" w:firstLineChars="0"/>
+        <w:kinsoku/>
+        <w:wordWrap/>
+        <w:overflowPunct/>
+        <w:topLinePunct w:val="0"/>
+        <w:autoSpaceDE/>
+        <w:autoSpaceDN/>
+        <w:bidi w:val="0"/>
+        <w:adjustRightInd/>
+        <w:snapToGrid/>
+        <w:spacing w:line="360" w:lineRule="auto"/>
+        <w:ind w:firstLine="480" w:firstLineChars="200"/>
+        <w:textAlignment w:val="auto"/>
         <w:outlineLvl w:val="9"/>
         <w:rPr>
-          <w:rFonts w:hint="default" w:asciiTheme="minorEastAsia" w:hAnsiTheme="minorEastAsia" w:cstheme="minorEastAsia"/>
-          <w:sz w:val="24"/>
-          <w:szCs w:val="24"/>
-          <w:lang w:val="en-US" w:eastAsia="zh-CN"/>
-        </w:rPr>
-      </w:pPr>
-      <w:r>
-        <w:rPr>
           <w:rFonts w:hint="eastAsia" w:asciiTheme="minorEastAsia" w:hAnsiTheme="minorEastAsia" w:cstheme="minorEastAsia"/>
+          <w:sz w:val="28"/>
+          <w:szCs w:val="28"/>
+          <w:lang w:val="en-US" w:eastAsia="zh-CN"/>
+        </w:rPr>
+      </w:pPr>
+      <w:r>
+        <w:rPr>
+          <w:rFonts w:hint="eastAsia" w:asciiTheme="minorEastAsia" w:hAnsiTheme="minorEastAsia" w:cstheme="minorEastAsia"/>
           <w:sz w:val="24"/>
           <w:szCs w:val="24"/>
           <w:lang w:val="en-US" w:eastAsia="zh-CN"/>
@@ -1928,11 +2076,25 @@
     </w:p>
     <w:p>
       <w:pPr>
+        <w:keepNext w:val="0"/>
+        <w:keepLines w:val="0"/>
+        <w:pageBreakBefore w:val="0"/>
+        <w:widowControl w:val="0"/>
         <w:numPr>
           <w:ilvl w:val="0"/>
           <w:numId w:val="0"/>
         </w:numPr>
-        <w:spacing w:line="360" w:lineRule="auto"/>
+        <w:kinsoku/>
+        <w:wordWrap/>
+        <w:overflowPunct/>
+        <w:topLinePunct w:val="0"/>
+        <w:autoSpaceDE/>
+        <w:autoSpaceDN/>
+        <w:bidi w:val="0"/>
+        <w:adjustRightInd/>
+        <w:snapToGrid/>
+        <w:spacing w:line="360" w:lineRule="auto"/>
+        <w:textAlignment w:val="auto"/>
         <w:outlineLvl w:val="9"/>
         <w:rPr>
           <w:rFonts w:hint="eastAsia" w:asciiTheme="minorEastAsia" w:hAnsiTheme="minorEastAsia" w:cstheme="minorEastAsia"/>
@@ -1941,32 +2103,101 @@
           <w:lang w:val="en-US" w:eastAsia="zh-CN"/>
         </w:rPr>
       </w:pPr>
-    </w:p>
-    <w:p>
-      <w:pPr>
+      <w:bookmarkStart w:id="25" w:name="_Toc6636_WPSOffice_Level3"/>
+      <w:r>
+        <w:rPr>
+          <w:rFonts w:hint="eastAsia" w:asciiTheme="minorEastAsia" w:hAnsiTheme="minorEastAsia" w:cstheme="minorEastAsia"/>
+          <w:sz w:val="28"/>
+          <w:szCs w:val="28"/>
+          <w:lang w:val="en-US" w:eastAsia="zh-CN"/>
+        </w:rPr>
+        <w:t>2.2.3沉浸感</w:t>
+      </w:r>
+      <w:bookmarkEnd w:id="25"/>
+    </w:p>
+    <w:p>
+      <w:pPr>
+        <w:keepNext w:val="0"/>
+        <w:keepLines w:val="0"/>
+        <w:pageBreakBefore w:val="0"/>
+        <w:widowControl w:val="0"/>
         <w:numPr>
           <w:ilvl w:val="0"/>
           <w:numId w:val="0"/>
         </w:numPr>
-        <w:spacing w:line="360" w:lineRule="auto"/>
-        <w:ind w:left="420" w:leftChars="0" w:firstLine="420" w:firstLineChars="0"/>
+        <w:kinsoku/>
+        <w:wordWrap/>
+        <w:overflowPunct/>
+        <w:topLinePunct w:val="0"/>
+        <w:autoSpaceDE/>
+        <w:autoSpaceDN/>
+        <w:bidi w:val="0"/>
+        <w:adjustRightInd/>
+        <w:snapToGrid/>
+        <w:spacing w:line="360" w:lineRule="auto"/>
+        <w:ind w:firstLine="480" w:firstLineChars="200"/>
+        <w:textAlignment w:val="auto"/>
         <w:outlineLvl w:val="9"/>
         <w:rPr>
+          <w:rFonts w:hint="default" w:asciiTheme="minorEastAsia" w:hAnsiTheme="minorEastAsia" w:cstheme="minorEastAsia"/>
+          <w:sz w:val="24"/>
+          <w:szCs w:val="24"/>
+          <w:lang w:val="en-US" w:eastAsia="zh-CN"/>
+        </w:rPr>
+      </w:pPr>
+      <w:r>
+        <w:rPr>
           <w:rFonts w:hint="eastAsia" w:asciiTheme="minorEastAsia" w:hAnsiTheme="minorEastAsia" w:cstheme="minorEastAsia"/>
-          <w:sz w:val="28"/>
-          <w:szCs w:val="28"/>
-          <w:lang w:val="en-US" w:eastAsia="zh-CN"/>
-        </w:rPr>
-      </w:pPr>
+          <w:sz w:val="24"/>
+          <w:szCs w:val="24"/>
+          <w:lang w:val="en-US" w:eastAsia="zh-CN"/>
+        </w:rPr>
+        <w:t>通过模拟语言习得的自然语言环境，让玩家尽可能身临其境地去使用所学语言，增加玩家的心流体验。</w:t>
+      </w:r>
+    </w:p>
+    <w:p>
+      <w:pPr>
+        <w:numPr>
+          <w:numId w:val="0"/>
+        </w:numPr>
+        <w:spacing w:line="360" w:lineRule="auto"/>
+        <w:ind w:leftChars="0"/>
+        <w:outlineLvl w:val="0"/>
+        <w:rPr>
+          <w:rFonts w:hint="eastAsia" w:asciiTheme="minorEastAsia" w:hAnsiTheme="minorEastAsia" w:eastAsiaTheme="minorEastAsia" w:cstheme="minorEastAsia"/>
+          <w:b/>
+          <w:bCs/>
+          <w:sz w:val="32"/>
+          <w:szCs w:val="32"/>
+        </w:rPr>
+      </w:pPr>
+      <w:bookmarkStart w:id="26" w:name="_Toc2191_WPSOffice_Level1"/>
+      <w:bookmarkStart w:id="27" w:name="_Toc19000_WPSOffice_Level1"/>
+      <w:bookmarkStart w:id="28" w:name="_Toc10376_WPSOffice_Level1"/>
       <w:r>
         <w:rPr>
           <w:rFonts w:hint="eastAsia" w:asciiTheme="minorEastAsia" w:hAnsiTheme="minorEastAsia" w:cstheme="minorEastAsia"/>
-          <w:sz w:val="28"/>
-          <w:szCs w:val="28"/>
-          <w:lang w:val="en-US" w:eastAsia="zh-CN"/>
-        </w:rPr>
-        <w:t>2.2.3沉浸感</w:t>
-      </w:r>
+          <w:b/>
+          <w:bCs/>
+          <w:sz w:val="32"/>
+          <w:szCs w:val="32"/>
+          <w:lang w:val="en-US" w:eastAsia="zh-CN"/>
+        </w:rPr>
+        <w:t>3.需求</w:t>
+      </w:r>
+      <w:r>
+        <w:rPr>
+          <w:rFonts w:hint="eastAsia" w:asciiTheme="minorEastAsia" w:hAnsiTheme="minorEastAsia" w:eastAsiaTheme="minorEastAsia" w:cstheme="minorEastAsia"/>
+          <w:b/>
+          <w:bCs/>
+          <w:sz w:val="32"/>
+          <w:szCs w:val="32"/>
+        </w:rPr>
+        <w:t>分析</w:t>
+      </w:r>
+      <w:bookmarkEnd w:id="26"/>
+      <w:bookmarkEnd w:id="27"/>
+      <w:bookmarkEnd w:id="28"/>
     </w:p>
     <w:p>
       <w:pPr>
@@ -1975,24 +2206,27 @@
           <w:numId w:val="0"/>
         </w:numPr>
         <w:spacing w:line="360" w:lineRule="auto"/>
-        <w:ind w:left="1260" w:leftChars="0" w:firstLine="420" w:firstLineChars="0"/>
-        <w:outlineLvl w:val="9"/>
-        <w:rPr>
-          <w:rFonts w:hint="default" w:asciiTheme="minorEastAsia" w:hAnsiTheme="minorEastAsia" w:cstheme="minorEastAsia"/>
-          <w:sz w:val="24"/>
-          <w:szCs w:val="24"/>
-          <w:lang w:val="en-US" w:eastAsia="zh-CN"/>
-        </w:rPr>
-      </w:pPr>
-      <w:r>
+        <w:outlineLvl w:val="1"/>
         <w:rPr>
           <w:rFonts w:hint="eastAsia" w:asciiTheme="minorEastAsia" w:hAnsiTheme="minorEastAsia" w:cstheme="minorEastAsia"/>
-          <w:sz w:val="24"/>
-          <w:szCs w:val="24"/>
-          <w:lang w:val="en-US" w:eastAsia="zh-CN"/>
-        </w:rPr>
-        <w:t>通过模拟语言习得的自然语言环境，让玩家尽可能身临其境地去使用所学语言，增加玩家的心流体验。</w:t>
-      </w:r>
+          <w:sz w:val="30"/>
+          <w:szCs w:val="30"/>
+          <w:lang w:val="en-US" w:eastAsia="zh-CN"/>
+        </w:rPr>
+      </w:pPr>
+      <w:bookmarkStart w:id="29" w:name="_Toc15105_WPSOffice_Level2"/>
+      <w:bookmarkStart w:id="30" w:name="_Toc6636_WPSOffice_Level2"/>
+      <w:r>
+        <w:rPr>
+          <w:rFonts w:hint="eastAsia" w:asciiTheme="minorEastAsia" w:hAnsiTheme="minorEastAsia" w:cstheme="minorEastAsia"/>
+          <w:sz w:val="30"/>
+          <w:szCs w:val="30"/>
+          <w:lang w:val="en-US" w:eastAsia="zh-CN"/>
+        </w:rPr>
+        <w:t>3.1设计来源</w:t>
+      </w:r>
+      <w:bookmarkEnd w:id="29"/>
+      <w:bookmarkEnd w:id="30"/>
     </w:p>
     <w:p>
       <w:pPr>
@@ -2001,260 +2235,147 @@
           <w:numId w:val="0"/>
         </w:numPr>
         <w:spacing w:line="360" w:lineRule="auto"/>
-        <w:ind w:left="420" w:leftChars="0" w:firstLine="420" w:firstLineChars="0"/>
-        <w:outlineLvl w:val="9"/>
+        <w:outlineLvl w:val="1"/>
         <w:rPr>
           <w:rFonts w:hint="default" w:asciiTheme="minorEastAsia" w:hAnsiTheme="minorEastAsia" w:cstheme="minorEastAsia"/>
-          <w:sz w:val="28"/>
-          <w:szCs w:val="28"/>
-          <w:lang w:val="en-US" w:eastAsia="zh-CN"/>
-        </w:rPr>
-      </w:pPr>
-    </w:p>
-    <w:p>
-      <w:pPr>
-        <w:numPr>
-          <w:ilvl w:val="0"/>
-          <w:numId w:val="1"/>
-        </w:numPr>
-        <w:spacing w:line="360" w:lineRule="auto"/>
-        <w:ind w:left="0" w:leftChars="0" w:firstLine="0" w:firstLineChars="0"/>
-        <w:outlineLvl w:val="0"/>
-        <w:rPr>
-          <w:rFonts w:hint="eastAsia" w:asciiTheme="minorEastAsia" w:hAnsiTheme="minorEastAsia" w:eastAsiaTheme="minorEastAsia" w:cstheme="minorEastAsia"/>
-          <w:sz w:val="32"/>
-          <w:szCs w:val="32"/>
-        </w:rPr>
-      </w:pPr>
-      <w:bookmarkStart w:id="19" w:name="_Toc2191_WPSOffice_Level1"/>
-      <w:bookmarkStart w:id="20" w:name="_Toc19000_WPSOffice_Level1"/>
-      <w:r>
-        <w:rPr>
-          <w:rFonts w:hint="eastAsia" w:asciiTheme="minorEastAsia" w:hAnsiTheme="minorEastAsia" w:cstheme="minorEastAsia"/>
-          <w:sz w:val="32"/>
-          <w:szCs w:val="32"/>
-          <w:lang w:val="en-US" w:eastAsia="zh-CN"/>
-        </w:rPr>
-        <w:t>需求</w:t>
-      </w:r>
-      <w:r>
-        <w:rPr>
-          <w:rFonts w:hint="eastAsia" w:asciiTheme="minorEastAsia" w:hAnsiTheme="minorEastAsia" w:eastAsiaTheme="minorEastAsia" w:cstheme="minorEastAsia"/>
-          <w:sz w:val="32"/>
-          <w:szCs w:val="32"/>
-        </w:rPr>
-        <w:t>分析</w:t>
-      </w:r>
-      <w:bookmarkEnd w:id="19"/>
-      <w:bookmarkEnd w:id="20"/>
-    </w:p>
-    <w:p>
-      <w:pPr>
-        <w:numPr>
-          <w:ilvl w:val="0"/>
-          <w:numId w:val="0"/>
-        </w:numPr>
-        <w:spacing w:line="360" w:lineRule="auto"/>
-        <w:ind w:leftChars="0" w:firstLine="300" w:firstLineChars="100"/>
-        <w:outlineLvl w:val="1"/>
+          <w:sz w:val="30"/>
+          <w:szCs w:val="30"/>
+          <w:lang w:val="en-US" w:eastAsia="zh-CN"/>
+        </w:rPr>
+      </w:pPr>
+      <w:bookmarkStart w:id="31" w:name="_Toc17255_WPSOffice_Level2"/>
+      <w:bookmarkStart w:id="32" w:name="_Toc13160_WPSOffice_Level2"/>
+      <w:r>
         <w:rPr>
           <w:rFonts w:hint="eastAsia" w:asciiTheme="minorEastAsia" w:hAnsiTheme="minorEastAsia" w:cstheme="minorEastAsia"/>
           <w:sz w:val="30"/>
           <w:szCs w:val="30"/>
           <w:lang w:val="en-US" w:eastAsia="zh-CN"/>
         </w:rPr>
-      </w:pPr>
-      <w:bookmarkStart w:id="21" w:name="_Toc15105_WPSOffice_Level2"/>
-      <w:r>
-        <w:rPr>
-          <w:rFonts w:hint="eastAsia" w:asciiTheme="minorEastAsia" w:hAnsiTheme="minorEastAsia" w:cstheme="minorEastAsia"/>
-          <w:sz w:val="30"/>
-          <w:szCs w:val="30"/>
-          <w:lang w:val="en-US" w:eastAsia="zh-CN"/>
-        </w:rPr>
-        <w:t>3.1设计来源</w:t>
-      </w:r>
-      <w:bookmarkEnd w:id="21"/>
+        <w:t>3.2游戏背景</w:t>
+      </w:r>
+      <w:bookmarkEnd w:id="31"/>
+      <w:bookmarkEnd w:id="32"/>
     </w:p>
     <w:p>
       <w:pPr>
         <w:numPr>
-          <w:ilvl w:val="0"/>
           <w:numId w:val="0"/>
         </w:numPr>
         <w:spacing w:line="360" w:lineRule="auto"/>
-        <w:ind w:leftChars="0" w:firstLine="300" w:firstLineChars="100"/>
-        <w:outlineLvl w:val="1"/>
-        <w:rPr>
-          <w:rFonts w:hint="default" w:asciiTheme="minorEastAsia" w:hAnsiTheme="minorEastAsia" w:cstheme="minorEastAsia"/>
-          <w:sz w:val="30"/>
-          <w:szCs w:val="30"/>
-          <w:lang w:val="en-US" w:eastAsia="zh-CN"/>
-        </w:rPr>
-      </w:pPr>
-      <w:bookmarkStart w:id="22" w:name="_Toc17255_WPSOffice_Level2"/>
-      <w:r>
-        <w:rPr>
-          <w:rFonts w:hint="eastAsia" w:asciiTheme="minorEastAsia" w:hAnsiTheme="minorEastAsia" w:cstheme="minorEastAsia"/>
-          <w:sz w:val="30"/>
-          <w:szCs w:val="30"/>
-          <w:lang w:val="en-US" w:eastAsia="zh-CN"/>
-        </w:rPr>
-        <w:t>3.2游戏背景</w:t>
-      </w:r>
-      <w:bookmarkEnd w:id="22"/>
-    </w:p>
-    <w:p>
-      <w:pPr>
-        <w:numPr>
-          <w:ilvl w:val="0"/>
-          <w:numId w:val="1"/>
-        </w:numPr>
-        <w:spacing w:line="360" w:lineRule="auto"/>
-        <w:ind w:left="0" w:leftChars="0" w:firstLine="0" w:firstLineChars="0"/>
+        <w:ind w:leftChars="0"/>
         <w:outlineLvl w:val="0"/>
         <w:rPr>
           <w:rFonts w:hint="eastAsia" w:asciiTheme="minorEastAsia" w:hAnsiTheme="minorEastAsia" w:eastAsiaTheme="minorEastAsia" w:cstheme="minorEastAsia"/>
-          <w:color w:val="0000FF"/>
+          <w:b/>
+          <w:bCs/>
+          <w:color w:val="000000" w:themeColor="text1"/>
           <w:sz w:val="32"/>
           <w:szCs w:val="32"/>
-        </w:rPr>
-      </w:pPr>
-      <w:bookmarkStart w:id="23" w:name="_Toc4952_WPSOffice_Level1"/>
-      <w:bookmarkStart w:id="24" w:name="_Toc15105_WPSOffice_Level1"/>
-      <w:r>
-        <w:rPr>
-          <w:rFonts w:hint="eastAsia" w:asciiTheme="minorEastAsia" w:hAnsiTheme="minorEastAsia" w:eastAsiaTheme="minorEastAsia" w:cstheme="minorEastAsia"/>
-          <w:color w:val="0000FF"/>
+          <w:lang w:val="en-US" w:eastAsia="zh-CN"/>
+          <w14:textFill>
+            <w14:solidFill>
+              <w14:schemeClr w14:val="tx1"/>
+            </w14:solidFill>
+          </w14:textFill>
+        </w:rPr>
+      </w:pPr>
+      <w:bookmarkStart w:id="33" w:name="_Toc15105_WPSOffice_Level1"/>
+      <w:bookmarkStart w:id="34" w:name="_Toc4952_WPSOffice_Level1"/>
+      <w:bookmarkStart w:id="35" w:name="_Toc6636_WPSOffice_Level1"/>
+      <w:r>
+        <w:rPr>
+          <w:rFonts w:hint="eastAsia" w:asciiTheme="minorEastAsia" w:hAnsiTheme="minorEastAsia" w:cstheme="minorEastAsia"/>
+          <w:b/>
+          <w:bCs/>
+          <w:color w:val="000000" w:themeColor="text1"/>
           <w:sz w:val="32"/>
           <w:szCs w:val="32"/>
-        </w:rPr>
-        <w:t>游戏内容分析</w:t>
-      </w:r>
-      <w:bookmarkEnd w:id="23"/>
-      <w:bookmarkEnd w:id="24"/>
-    </w:p>
-    <w:p>
-      <w:pPr>
-        <w:numPr>
-          <w:ilvl w:val="0"/>
-          <w:numId w:val="0"/>
-        </w:numPr>
-        <w:spacing w:line="360" w:lineRule="auto"/>
-        <w:ind w:leftChars="0" w:firstLine="300" w:firstLineChars="100"/>
-        <w:outlineLvl w:val="1"/>
-        <w:rPr>
-          <w:rFonts w:hint="eastAsia" w:asciiTheme="minorEastAsia" w:hAnsiTheme="minorEastAsia" w:cstheme="minorEastAsia"/>
-          <w:color w:val="0000FF"/>
-          <w:sz w:val="30"/>
-          <w:szCs w:val="30"/>
-          <w:lang w:val="en-US" w:eastAsia="zh-CN"/>
-        </w:rPr>
-      </w:pPr>
-      <w:bookmarkStart w:id="25" w:name="_Toc31397_WPSOffice_Level2"/>
-      <w:r>
-        <w:rPr>
-          <w:rFonts w:hint="eastAsia" w:asciiTheme="minorEastAsia" w:hAnsiTheme="minorEastAsia" w:cstheme="minorEastAsia"/>
-          <w:color w:val="0000FF"/>
-          <w:sz w:val="30"/>
-          <w:szCs w:val="30"/>
-          <w:lang w:val="en-US" w:eastAsia="zh-CN"/>
-        </w:rPr>
-        <w:t>4.1游戏玩家分析</w:t>
-      </w:r>
-      <w:bookmarkEnd w:id="25"/>
-    </w:p>
-    <w:p>
-      <w:pPr>
-        <w:numPr>
-          <w:ilvl w:val="0"/>
-          <w:numId w:val="0"/>
-        </w:numPr>
-        <w:spacing w:line="360" w:lineRule="auto"/>
-        <w:ind w:leftChars="0" w:firstLine="300" w:firstLineChars="100"/>
-        <w:outlineLvl w:val="1"/>
-        <w:rPr>
-          <w:rFonts w:hint="eastAsia" w:asciiTheme="minorEastAsia" w:hAnsiTheme="minorEastAsia" w:cstheme="minorEastAsia"/>
-          <w:color w:val="0000FF"/>
-          <w:sz w:val="30"/>
-          <w:szCs w:val="30"/>
-          <w:lang w:val="en-US" w:eastAsia="zh-CN"/>
-        </w:rPr>
-      </w:pPr>
-      <w:bookmarkStart w:id="26" w:name="_Toc398_WPSOffice_Level2"/>
-      <w:r>
-        <w:rPr>
-          <w:rFonts w:hint="eastAsia" w:asciiTheme="minorEastAsia" w:hAnsiTheme="minorEastAsia" w:cstheme="minorEastAsia"/>
-          <w:color w:val="0000FF"/>
-          <w:sz w:val="30"/>
-          <w:szCs w:val="30"/>
-          <w:lang w:val="en-US" w:eastAsia="zh-CN"/>
-        </w:rPr>
-        <w:t>4.2游戏内容设计</w:t>
-      </w:r>
-      <w:bookmarkEnd w:id="26"/>
-    </w:p>
-    <w:p>
-      <w:pPr>
-        <w:numPr>
-          <w:ilvl w:val="0"/>
-          <w:numId w:val="0"/>
-        </w:numPr>
-        <w:spacing w:line="360" w:lineRule="auto"/>
-        <w:ind w:leftChars="0" w:firstLine="300" w:firstLineChars="100"/>
-        <w:outlineLvl w:val="1"/>
-        <w:rPr>
-          <w:rFonts w:hint="default" w:asciiTheme="minorEastAsia" w:hAnsiTheme="minorEastAsia" w:cstheme="minorEastAsia"/>
-          <w:color w:val="0000FF"/>
-          <w:sz w:val="30"/>
-          <w:szCs w:val="30"/>
-          <w:lang w:val="en-US" w:eastAsia="zh-CN"/>
-        </w:rPr>
-      </w:pPr>
-      <w:bookmarkStart w:id="27" w:name="_Toc19736_WPSOffice_Level2"/>
-      <w:r>
-        <w:rPr>
-          <w:rFonts w:hint="eastAsia" w:asciiTheme="minorEastAsia" w:hAnsiTheme="minorEastAsia" w:cstheme="minorEastAsia"/>
-          <w:color w:val="0000FF"/>
-          <w:sz w:val="30"/>
-          <w:szCs w:val="30"/>
-          <w:lang w:val="en-US" w:eastAsia="zh-CN"/>
-        </w:rPr>
-        <w:t>4.3关联性分析</w:t>
-      </w:r>
-      <w:bookmarkEnd w:id="27"/>
-    </w:p>
-    <w:p>
-      <w:pPr>
-        <w:spacing w:line="360" w:lineRule="auto"/>
-        <w:outlineLvl w:val="0"/>
-        <w:rPr>
-          <w:rFonts w:hint="eastAsia" w:asciiTheme="minorEastAsia" w:hAnsiTheme="minorEastAsia" w:eastAsiaTheme="minorEastAsia" w:cstheme="minorEastAsia"/>
+          <w:lang w:val="en-US" w:eastAsia="zh-CN"/>
+          <w14:textFill>
+            <w14:solidFill>
+              <w14:schemeClr w14:val="tx1"/>
+            </w14:solidFill>
+          </w14:textFill>
+        </w:rPr>
+        <w:t>4.</w:t>
+      </w:r>
+      <w:r>
+        <w:rPr>
+          <w:rFonts w:hint="eastAsia" w:asciiTheme="minorEastAsia" w:hAnsiTheme="minorEastAsia" w:eastAsiaTheme="minorEastAsia" w:cstheme="minorEastAsia"/>
+          <w:b/>
+          <w:bCs/>
+          <w:color w:val="000000" w:themeColor="text1"/>
           <w:sz w:val="32"/>
           <w:szCs w:val="32"/>
-        </w:rPr>
-      </w:pPr>
-      <w:bookmarkStart w:id="28" w:name="_Toc21351_WPSOffice_Level1"/>
-      <w:bookmarkStart w:id="29" w:name="_Toc17255_WPSOffice_Level1"/>
-      <w:r>
-        <w:rPr>
-          <w:rFonts w:hint="eastAsia" w:asciiTheme="minorEastAsia" w:hAnsiTheme="minorEastAsia" w:eastAsiaTheme="minorEastAsia" w:cstheme="minorEastAsia"/>
+          <w14:textFill>
+            <w14:solidFill>
+              <w14:schemeClr w14:val="tx1"/>
+            </w14:solidFill>
+          </w14:textFill>
+        </w:rPr>
+        <w:t>游戏内容</w:t>
+      </w:r>
+      <w:bookmarkEnd w:id="33"/>
+      <w:bookmarkEnd w:id="34"/>
+      <w:r>
+        <w:rPr>
+          <w:rFonts w:hint="eastAsia" w:asciiTheme="minorEastAsia" w:hAnsiTheme="minorEastAsia" w:cstheme="minorEastAsia"/>
+          <w:b/>
+          <w:bCs/>
+          <w:color w:val="000000" w:themeColor="text1"/>
           <w:sz w:val="32"/>
           <w:szCs w:val="32"/>
           <w:lang w:val="en-US" w:eastAsia="zh-CN"/>
-        </w:rPr>
-        <w:t>5.</w:t>
-      </w:r>
-      <w:r>
-        <w:rPr>
-          <w:rFonts w:hint="eastAsia" w:asciiTheme="minorEastAsia" w:hAnsiTheme="minorEastAsia" w:eastAsiaTheme="minorEastAsia" w:cstheme="minorEastAsia"/>
+          <w14:textFill>
+            <w14:solidFill>
+              <w14:schemeClr w14:val="tx1"/>
+            </w14:solidFill>
+          </w14:textFill>
+        </w:rPr>
+        <w:t>设计</w:t>
+      </w:r>
+      <w:bookmarkEnd w:id="35"/>
+    </w:p>
+    <w:p>
+      <w:pPr>
+        <w:spacing w:line="360" w:lineRule="auto"/>
+        <w:outlineLvl w:val="0"/>
+        <w:rPr>
+          <w:rFonts w:hint="eastAsia" w:asciiTheme="minorEastAsia" w:hAnsiTheme="minorEastAsia" w:eastAsiaTheme="minorEastAsia" w:cstheme="minorEastAsia"/>
+          <w:b/>
+          <w:bCs/>
           <w:sz w:val="32"/>
           <w:szCs w:val="32"/>
         </w:rPr>
+      </w:pPr>
+      <w:bookmarkStart w:id="36" w:name="_Toc17255_WPSOffice_Level1"/>
+      <w:bookmarkStart w:id="37" w:name="_Toc21351_WPSOffice_Level1"/>
+      <w:bookmarkStart w:id="38" w:name="_Toc13160_WPSOffice_Level1"/>
+      <w:r>
+        <w:rPr>
+          <w:rFonts w:hint="eastAsia" w:asciiTheme="minorEastAsia" w:hAnsiTheme="minorEastAsia" w:eastAsiaTheme="minorEastAsia" w:cstheme="minorEastAsia"/>
+          <w:b/>
+          <w:bCs/>
+          <w:sz w:val="32"/>
+          <w:szCs w:val="32"/>
+          <w:lang w:val="en-US" w:eastAsia="zh-CN"/>
+        </w:rPr>
+        <w:t>5.</w:t>
+      </w:r>
+      <w:r>
+        <w:rPr>
+          <w:rFonts w:hint="eastAsia" w:asciiTheme="minorEastAsia" w:hAnsiTheme="minorEastAsia" w:eastAsiaTheme="minorEastAsia" w:cstheme="minorEastAsia"/>
+          <w:b/>
+          <w:bCs/>
+          <w:sz w:val="32"/>
+          <w:szCs w:val="32"/>
+        </w:rPr>
         <w:t>总结</w:t>
       </w:r>
-      <w:bookmarkEnd w:id="28"/>
-      <w:bookmarkEnd w:id="29"/>
+      <w:bookmarkEnd w:id="36"/>
+      <w:bookmarkEnd w:id="37"/>
+      <w:bookmarkEnd w:id="38"/>
     </w:p>
     <w:p>
       <w:pPr>
@@ -2262,6 +2383,46 @@
         <w:outlineLvl w:val="0"/>
         <w:rPr>
           <w:rFonts w:hint="eastAsia" w:asciiTheme="minorEastAsia" w:hAnsiTheme="minorEastAsia" w:eastAsiaTheme="minorEastAsia" w:cstheme="minorEastAsia"/>
+          <w:b/>
+          <w:bCs/>
+          <w:color w:val="000000" w:themeColor="text1"/>
+          <w:sz w:val="32"/>
+          <w:szCs w:val="32"/>
+          <w:highlight w:val="none"/>
+          <w:lang w:val="en-US" w:eastAsia="zh-CN"/>
+          <w14:textFill>
+            <w14:solidFill>
+              <w14:schemeClr w14:val="tx1"/>
+            </w14:solidFill>
+          </w14:textFill>
+        </w:rPr>
+      </w:pPr>
+      <w:bookmarkStart w:id="39" w:name="_Toc31397_WPSOffice_Level1"/>
+      <w:bookmarkStart w:id="40" w:name="_Toc18026_WPSOffice_Level1"/>
+      <w:bookmarkStart w:id="41" w:name="_Toc21870_WPSOffice_Level1"/>
+      <w:r>
+        <w:rPr>
+          <w:rFonts w:hint="eastAsia" w:asciiTheme="minorEastAsia" w:hAnsiTheme="minorEastAsia" w:eastAsiaTheme="minorEastAsia" w:cstheme="minorEastAsia"/>
+          <w:b/>
+          <w:bCs/>
+          <w:color w:val="000000" w:themeColor="text1"/>
+          <w:sz w:val="32"/>
+          <w:szCs w:val="32"/>
+          <w:highlight w:val="none"/>
+          <w:lang w:val="en-US" w:eastAsia="zh-CN"/>
+          <w14:textFill>
+            <w14:solidFill>
+              <w14:schemeClr w14:val="tx1"/>
+            </w14:solidFill>
+          </w14:textFill>
+        </w:rPr>
+        <w:t>6.</w:t>
+      </w:r>
+      <w:r>
+        <w:rPr>
+          <w:rFonts w:hint="eastAsia" w:asciiTheme="minorEastAsia" w:hAnsiTheme="minorEastAsia" w:eastAsiaTheme="minorEastAsia" w:cstheme="minorEastAsia"/>
+          <w:b/>
+          <w:bCs/>
           <w:color w:val="000000" w:themeColor="text1"/>
           <w:sz w:val="32"/>
           <w:szCs w:val="32"/>
@@ -2272,12 +2433,15 @@
             </w14:solidFill>
           </w14:textFill>
         </w:rPr>
-      </w:pPr>
-      <w:bookmarkStart w:id="30" w:name="_Toc31397_WPSOffice_Level1"/>
-      <w:bookmarkStart w:id="31" w:name="_Toc18026_WPSOffice_Level1"/>
-      <w:r>
-        <w:rPr>
-          <w:rFonts w:hint="eastAsia" w:asciiTheme="minorEastAsia" w:hAnsiTheme="minorEastAsia" w:eastAsiaTheme="minorEastAsia" w:cstheme="minorEastAsia"/>
+        <w:t>文献引</w:t>
+      </w:r>
+      <w:bookmarkEnd w:id="39"/>
+      <w:bookmarkEnd w:id="40"/>
+      <w:r>
+        <w:rPr>
+          <w:rFonts w:hint="eastAsia" w:asciiTheme="minorEastAsia" w:hAnsiTheme="minorEastAsia" w:eastAsiaTheme="minorEastAsia" w:cstheme="minorEastAsia"/>
+          <w:b/>
+          <w:bCs/>
           <w:color w:val="000000" w:themeColor="text1"/>
           <w:sz w:val="32"/>
           <w:szCs w:val="32"/>
@@ -2289,25 +2453,9 @@
             </w14:solidFill>
           </w14:textFill>
         </w:rPr>
-        <w:t>6.</w:t>
-      </w:r>
-      <w:r>
-        <w:rPr>
-          <w:rFonts w:hint="eastAsia" w:asciiTheme="minorEastAsia" w:hAnsiTheme="minorEastAsia" w:eastAsiaTheme="minorEastAsia" w:cstheme="minorEastAsia"/>
-          <w:color w:val="000000" w:themeColor="text1"/>
-          <w:sz w:val="32"/>
-          <w:szCs w:val="32"/>
-          <w:highlight w:val="none"/>
-          <w14:textFill>
-            <w14:solidFill>
-              <w14:schemeClr w14:val="tx1"/>
-            </w14:solidFill>
-          </w14:textFill>
-        </w:rPr>
-        <w:t>文献引用</w:t>
-      </w:r>
-      <w:bookmarkEnd w:id="30"/>
-      <w:bookmarkEnd w:id="31"/>
+        <w:t>用</w:t>
+      </w:r>
+      <w:bookmarkEnd w:id="41"/>
     </w:p>
     <w:p>
       <w:pPr>
@@ -2320,13 +2468,24 @@
           <w:numId w:val="2"/>
         </w:numPr>
         <w:suppressLineNumbers w:val="0"/>
+        <w:spacing w:line="360" w:lineRule="auto"/>
         <w:ind w:left="0" w:leftChars="0" w:right="0" w:rightChars="0" w:firstLine="0" w:firstLineChars="0"/>
-      </w:pPr>
-      <w:bookmarkStart w:id="32" w:name="_Ref6665"/>
-      <w:r>
+        <w:rPr>
+          <w:rFonts w:hint="eastAsia" w:asciiTheme="minorEastAsia" w:hAnsiTheme="minorEastAsia" w:eastAsiaTheme="minorEastAsia" w:cstheme="minorEastAsia"/>
+          <w:sz w:val="24"/>
+          <w:szCs w:val="24"/>
+        </w:rPr>
+      </w:pPr>
+      <w:bookmarkStart w:id="42" w:name="_Ref6665"/>
+      <w:r>
+        <w:rPr>
+          <w:rFonts w:hint="eastAsia" w:asciiTheme="minorEastAsia" w:hAnsiTheme="minorEastAsia" w:eastAsiaTheme="minorEastAsia" w:cstheme="minorEastAsia"/>
+          <w:sz w:val="24"/>
+          <w:szCs w:val="24"/>
+        </w:rPr>
         <w:t>孙囡.从符号学角度探索游戏设计领域[J].群文天地,2011,(14):89.</w:t>
       </w:r>
-      <w:bookmarkEnd w:id="32"/>
+      <w:bookmarkEnd w:id="42"/>
     </w:p>
     <w:p>
       <w:pPr>
@@ -2339,9 +2498,20 @@
           <w:numId w:val="2"/>
         </w:numPr>
         <w:suppressLineNumbers w:val="0"/>
+        <w:spacing w:line="360" w:lineRule="auto"/>
         <w:ind w:left="0" w:leftChars="0" w:right="0" w:rightChars="0" w:firstLine="0" w:firstLineChars="0"/>
-      </w:pPr>
-      <w:r>
+        <w:rPr>
+          <w:rFonts w:hint="eastAsia" w:asciiTheme="minorEastAsia" w:hAnsiTheme="minorEastAsia" w:eastAsiaTheme="minorEastAsia" w:cstheme="minorEastAsia"/>
+          <w:sz w:val="24"/>
+          <w:szCs w:val="24"/>
+        </w:rPr>
+      </w:pPr>
+      <w:r>
+        <w:rPr>
+          <w:rFonts w:hint="eastAsia" w:asciiTheme="minorEastAsia" w:hAnsiTheme="minorEastAsia" w:eastAsiaTheme="minorEastAsia" w:cstheme="minorEastAsia"/>
+          <w:sz w:val="24"/>
+          <w:szCs w:val="24"/>
+        </w:rPr>
         <w:t>蔡莉,刘芳妤.对外汉语教育游戏设计模型的研究和应用[J].电化教育研究,2011,(4):91-95.</w:t>
       </w:r>
     </w:p>
@@ -2356,9 +2526,20 @@
           <w:numId w:val="2"/>
         </w:numPr>
         <w:suppressLineNumbers w:val="0"/>
+        <w:spacing w:line="360" w:lineRule="auto"/>
         <w:ind w:left="0" w:leftChars="0" w:firstLine="0" w:firstLineChars="0"/>
-      </w:pPr>
-      <w:r>
+        <w:rPr>
+          <w:rFonts w:hint="eastAsia" w:asciiTheme="minorEastAsia" w:hAnsiTheme="minorEastAsia" w:eastAsiaTheme="minorEastAsia" w:cstheme="minorEastAsia"/>
+          <w:sz w:val="24"/>
+          <w:szCs w:val="24"/>
+        </w:rPr>
+      </w:pPr>
+      <w:r>
+        <w:rPr>
+          <w:rFonts w:hint="eastAsia" w:asciiTheme="minorEastAsia" w:hAnsiTheme="minorEastAsia" w:eastAsiaTheme="minorEastAsia" w:cstheme="minorEastAsia"/>
+          <w:sz w:val="24"/>
+          <w:szCs w:val="24"/>
+        </w:rPr>
         <w:t>李磊,王璇.儿童语言教育游戏中的心流体验设计原则研究[J].装饰,2017,(2):82-84.</w:t>
       </w:r>
     </w:p>
@@ -2373,9 +2554,20 @@
           <w:numId w:val="2"/>
         </w:numPr>
         <w:suppressLineNumbers w:val="0"/>
+        <w:spacing w:line="360" w:lineRule="auto"/>
         <w:ind w:left="0" w:leftChars="0" w:firstLine="0" w:firstLineChars="0"/>
-      </w:pPr>
-      <w:r>
+        <w:rPr>
+          <w:rFonts w:hint="eastAsia" w:asciiTheme="minorEastAsia" w:hAnsiTheme="minorEastAsia" w:eastAsiaTheme="minorEastAsia" w:cstheme="minorEastAsia"/>
+          <w:sz w:val="24"/>
+          <w:szCs w:val="24"/>
+        </w:rPr>
+      </w:pPr>
+      <w:r>
+        <w:rPr>
+          <w:rFonts w:hint="eastAsia" w:asciiTheme="minorEastAsia" w:hAnsiTheme="minorEastAsia" w:eastAsiaTheme="minorEastAsia" w:cstheme="minorEastAsia"/>
+          <w:sz w:val="24"/>
+          <w:szCs w:val="24"/>
+        </w:rPr>
         <w:t>李念峰.故事化交互式康复游戏设计研究[J].科技展望,2015,25(34):133. DOI:10.3969/j.issn.1672-8289.2015.34.122.</w:t>
       </w:r>
     </w:p>
@@ -2390,9 +2582,20 @@
           <w:numId w:val="2"/>
         </w:numPr>
         <w:suppressLineNumbers w:val="0"/>
+        <w:spacing w:line="360" w:lineRule="auto"/>
         <w:ind w:left="0" w:leftChars="0" w:firstLine="0" w:firstLineChars="0"/>
-      </w:pPr>
-      <w:r>
+        <w:rPr>
+          <w:rFonts w:hint="eastAsia" w:asciiTheme="minorEastAsia" w:hAnsiTheme="minorEastAsia" w:eastAsiaTheme="minorEastAsia" w:cstheme="minorEastAsia"/>
+          <w:sz w:val="24"/>
+          <w:szCs w:val="24"/>
+        </w:rPr>
+      </w:pPr>
+      <w:r>
+        <w:rPr>
+          <w:rFonts w:hint="eastAsia" w:asciiTheme="minorEastAsia" w:hAnsiTheme="minorEastAsia" w:eastAsiaTheme="minorEastAsia" w:cstheme="minorEastAsia"/>
+          <w:sz w:val="24"/>
+          <w:szCs w:val="24"/>
+        </w:rPr>
         <w:t>陈欢.基于翻转课堂的教育游戏设计研究[J].才智,2016,(31):184-185.</w:t>
       </w:r>
     </w:p>
@@ -2407,9 +2610,20 @@
           <w:numId w:val="2"/>
         </w:numPr>
         <w:suppressLineNumbers w:val="0"/>
+        <w:spacing w:line="360" w:lineRule="auto"/>
         <w:ind w:left="0" w:leftChars="0" w:firstLine="0" w:firstLineChars="0"/>
-      </w:pPr>
-      <w:r>
+        <w:rPr>
+          <w:rFonts w:hint="eastAsia" w:asciiTheme="minorEastAsia" w:hAnsiTheme="minorEastAsia" w:eastAsiaTheme="minorEastAsia" w:cstheme="minorEastAsia"/>
+          <w:sz w:val="24"/>
+          <w:szCs w:val="24"/>
+        </w:rPr>
+      </w:pPr>
+      <w:r>
+        <w:rPr>
+          <w:rFonts w:hint="eastAsia" w:asciiTheme="minorEastAsia" w:hAnsiTheme="minorEastAsia" w:eastAsiaTheme="minorEastAsia" w:cstheme="minorEastAsia"/>
+          <w:sz w:val="24"/>
+          <w:szCs w:val="24"/>
+        </w:rPr>
         <w:t>裴蕾丝,尚俊杰,周新林.基于教育神经科学的数学游戏设计研究[J].中国电化教育,2017,(10):60-69. DOI:10.3969/j.issn.1006-9860.2017.10.009.</w:t>
       </w:r>
     </w:p>
@@ -2424,9 +2638,20 @@
           <w:numId w:val="2"/>
         </w:numPr>
         <w:suppressLineNumbers w:val="0"/>
+        <w:spacing w:line="360" w:lineRule="auto"/>
         <w:ind w:left="0" w:leftChars="0" w:firstLine="0" w:firstLineChars="0"/>
-      </w:pPr>
-      <w:r>
+        <w:rPr>
+          <w:rFonts w:hint="eastAsia" w:asciiTheme="minorEastAsia" w:hAnsiTheme="minorEastAsia" w:eastAsiaTheme="minorEastAsia" w:cstheme="minorEastAsia"/>
+          <w:sz w:val="24"/>
+          <w:szCs w:val="24"/>
+        </w:rPr>
+      </w:pPr>
+      <w:r>
+        <w:rPr>
+          <w:rFonts w:hint="eastAsia" w:asciiTheme="minorEastAsia" w:hAnsiTheme="minorEastAsia" w:eastAsiaTheme="minorEastAsia" w:cstheme="minorEastAsia"/>
+          <w:sz w:val="24"/>
+          <w:szCs w:val="24"/>
+        </w:rPr>
         <w:t>王芷.基于情感化交互理论的移动游戏设计研究[J].艺术与设计(理论),2017,(007). DOI:10.16824/j.cnki.issn10082832.2017.07.019.</w:t>
       </w:r>
     </w:p>
@@ -2441,9 +2666,20 @@
           <w:numId w:val="2"/>
         </w:numPr>
         <w:suppressLineNumbers w:val="0"/>
+        <w:spacing w:line="360" w:lineRule="auto"/>
         <w:ind w:left="0" w:leftChars="0" w:firstLine="0" w:firstLineChars="0"/>
-      </w:pPr>
-      <w:r>
+        <w:rPr>
+          <w:rFonts w:hint="eastAsia" w:asciiTheme="minorEastAsia" w:hAnsiTheme="minorEastAsia" w:eastAsiaTheme="minorEastAsia" w:cstheme="minorEastAsia"/>
+          <w:sz w:val="24"/>
+          <w:szCs w:val="24"/>
+        </w:rPr>
+      </w:pPr>
+      <w:r>
+        <w:rPr>
+          <w:rFonts w:hint="eastAsia" w:asciiTheme="minorEastAsia" w:hAnsiTheme="minorEastAsia" w:eastAsiaTheme="minorEastAsia" w:cstheme="minorEastAsia"/>
+          <w:sz w:val="24"/>
+          <w:szCs w:val="24"/>
+        </w:rPr>
         <w:t>刘博.教育游戏设计方法探究[J].美术教育研究,2014,(14):141-141. DOI:10.3969/j.issn.1674-9286.2014.14.122.</w:t>
       </w:r>
     </w:p>
@@ -2458,9 +2694,20 @@
           <w:numId w:val="2"/>
         </w:numPr>
         <w:suppressLineNumbers w:val="0"/>
+        <w:spacing w:line="360" w:lineRule="auto"/>
         <w:ind w:left="0" w:leftChars="0" w:firstLine="0" w:firstLineChars="0"/>
-      </w:pPr>
-      <w:r>
+        <w:rPr>
+          <w:rFonts w:hint="eastAsia" w:asciiTheme="minorEastAsia" w:hAnsiTheme="minorEastAsia" w:eastAsiaTheme="minorEastAsia" w:cstheme="minorEastAsia"/>
+          <w:sz w:val="24"/>
+          <w:szCs w:val="24"/>
+        </w:rPr>
+      </w:pPr>
+      <w:r>
+        <w:rPr>
+          <w:rFonts w:hint="eastAsia" w:asciiTheme="minorEastAsia" w:hAnsiTheme="minorEastAsia" w:eastAsiaTheme="minorEastAsia" w:cstheme="minorEastAsia"/>
+          <w:sz w:val="24"/>
+          <w:szCs w:val="24"/>
+        </w:rPr>
         <w:t>陈乐.任务驱动式教育游戏设计初探[J].扬州职业大学学报,2013,17(2):32-35. DOI:10.3969/j.issn.1008-3693.2013.02.008.</w:t>
       </w:r>
     </w:p>
@@ -2475,9 +2722,20 @@
           <w:numId w:val="2"/>
         </w:numPr>
         <w:suppressLineNumbers w:val="0"/>
+        <w:spacing w:line="360" w:lineRule="auto"/>
         <w:ind w:left="0" w:leftChars="0" w:firstLine="0" w:firstLineChars="0"/>
-      </w:pPr>
-      <w:r>
+        <w:rPr>
+          <w:rFonts w:hint="eastAsia" w:asciiTheme="minorEastAsia" w:hAnsiTheme="minorEastAsia" w:eastAsiaTheme="minorEastAsia" w:cstheme="minorEastAsia"/>
+          <w:sz w:val="24"/>
+          <w:szCs w:val="24"/>
+        </w:rPr>
+      </w:pPr>
+      <w:r>
+        <w:rPr>
+          <w:rFonts w:hint="eastAsia" w:asciiTheme="minorEastAsia" w:hAnsiTheme="minorEastAsia" w:eastAsiaTheme="minorEastAsia" w:cstheme="minorEastAsia"/>
+          <w:sz w:val="24"/>
+          <w:szCs w:val="24"/>
+        </w:rPr>
         <w:t>文洁.少数民族学生语言学习类教育游戏的设计研究[J].现代教育技术,2015,(10):26-32. DOI:10.3969/j.issn.1009-8097.2015.10.004.</w:t>
       </w:r>
     </w:p>
@@ -2492,11 +2750,23 @@
           <w:numId w:val="2"/>
         </w:numPr>
         <w:suppressLineNumbers w:val="0"/>
+        <w:spacing w:line="360" w:lineRule="auto"/>
         <w:ind w:left="0" w:leftChars="0" w:firstLine="0" w:firstLineChars="0"/>
-      </w:pPr>
-      <w:r>
+        <w:rPr>
+          <w:rFonts w:hint="eastAsia" w:asciiTheme="minorEastAsia" w:hAnsiTheme="minorEastAsia" w:eastAsiaTheme="minorEastAsia" w:cstheme="minorEastAsia"/>
+          <w:sz w:val="24"/>
+          <w:szCs w:val="24"/>
+        </w:rPr>
+      </w:pPr>
+      <w:r>
+        <w:rPr>
+          <w:rFonts w:hint="eastAsia" w:asciiTheme="minorEastAsia" w:hAnsiTheme="minorEastAsia" w:eastAsiaTheme="minorEastAsia" w:cstheme="minorEastAsia"/>
+          <w:sz w:val="24"/>
+          <w:szCs w:val="24"/>
+        </w:rPr>
         <w:t>李旻昊.泰国幼儿词汇练习的游戏设计——以玛利亚学校为例[J].亚太教育,2016,(1):8-9.</w:t>
       </w:r>
+      <w:bookmarkStart w:id="43" w:name="_Ref6472"/>
     </w:p>
     <w:p>
       <w:pPr>
@@ -2509,13 +2779,23 @@
           <w:numId w:val="2"/>
         </w:numPr>
         <w:suppressLineNumbers w:val="0"/>
+        <w:spacing w:line="360" w:lineRule="auto"/>
         <w:ind w:left="0" w:leftChars="0" w:firstLine="0" w:firstLineChars="0"/>
-      </w:pPr>
-      <w:bookmarkStart w:id="33" w:name="_Ref6472"/>
-      <w:r>
+        <w:rPr>
+          <w:rFonts w:hint="eastAsia" w:asciiTheme="minorEastAsia" w:hAnsiTheme="minorEastAsia" w:eastAsiaTheme="minorEastAsia" w:cstheme="minorEastAsia"/>
+          <w:sz w:val="24"/>
+          <w:szCs w:val="24"/>
+        </w:rPr>
+      </w:pPr>
+      <w:r>
+        <w:rPr>
+          <w:rFonts w:hint="eastAsia" w:asciiTheme="minorEastAsia" w:hAnsiTheme="minorEastAsia" w:eastAsiaTheme="minorEastAsia" w:cstheme="minorEastAsia"/>
+          <w:sz w:val="24"/>
+          <w:szCs w:val="24"/>
+        </w:rPr>
         <w:t>黄瑞祺.游戏设计过程中的交互设计技巧策略探究[J].中国新通信,2017,19(8):147-148.</w:t>
       </w:r>
-      <w:bookmarkEnd w:id="33"/>
+      <w:bookmarkEnd w:id="43"/>
     </w:p>
     <w:p>
       <w:pPr>
@@ -2528,9 +2808,20 @@
           <w:numId w:val="2"/>
         </w:numPr>
         <w:suppressLineNumbers w:val="0"/>
+        <w:spacing w:line="360" w:lineRule="auto"/>
         <w:ind w:left="0" w:leftChars="0" w:firstLine="0" w:firstLineChars="0"/>
-      </w:pPr>
-      <w:r>
+        <w:rPr>
+          <w:rFonts w:hint="eastAsia" w:asciiTheme="minorEastAsia" w:hAnsiTheme="minorEastAsia" w:eastAsiaTheme="minorEastAsia" w:cstheme="minorEastAsia"/>
+          <w:sz w:val="24"/>
+          <w:szCs w:val="24"/>
+        </w:rPr>
+      </w:pPr>
+      <w:r>
+        <w:rPr>
+          <w:rFonts w:hint="eastAsia" w:asciiTheme="minorEastAsia" w:hAnsiTheme="minorEastAsia" w:eastAsiaTheme="minorEastAsia" w:cstheme="minorEastAsia"/>
+          <w:sz w:val="24"/>
+          <w:szCs w:val="24"/>
+        </w:rPr>
         <w:t>晋铮,章立.游戏设计中的极简主义风格研究[J].包装工程,2016,37(14):161-164.</w:t>
       </w:r>
     </w:p>
@@ -2545,6 +2836,7 @@
           <w:numId w:val="2"/>
         </w:numPr>
         <w:suppressLineNumbers w:val="0"/>
+        <w:spacing w:line="360" w:lineRule="auto"/>
         <w:ind w:left="0" w:leftChars="0" w:firstLine="0" w:firstLineChars="0"/>
       </w:pPr>
       <w:r>
@@ -2562,6 +2854,7 @@
           <w:numId w:val="2"/>
         </w:numPr>
         <w:suppressLineNumbers w:val="0"/>
+        <w:spacing w:line="360" w:lineRule="auto"/>
         <w:ind w:left="0" w:leftChars="0" w:firstLine="0" w:firstLineChars="0"/>
       </w:pPr>
       <w:r>
@@ -3257,6 +3550,17 @@
       <w:shd w:val="clear" w:fill="FFFFFF"/>
     </w:rPr>
   </w:style>
+  <w:style w:type="paragraph" w:customStyle="1" w:styleId="16">
+    <w:name w:val="WPSOffice手动目录 3"/>
+    <w:uiPriority w:val="0"/>
+    <w:pPr>
+      <w:ind w:leftChars="400"/>
+    </w:pPr>
+    <w:rPr>
+      <w:sz w:val="20"/>
+      <w:szCs w:val="20"/>
+    </w:rPr>
+  </w:style>
 </w:styles>
 </file>
 
@@ -3265,7 +3569,7 @@
   <w:docParts>
     <w:docPart>
       <w:docPartPr>
-        <w:name w:val="{144e9f51-632e-4215-b80c-bd26ebc16ef0}"/>
+        <w:name w:val="{0b040efc-37cd-4e67-8922-5912253846cf}"/>
         <w:style w:val=""/>
         <w:category>
           <w:name w:val="常规"/>
@@ -3278,7 +3582,7 @@
           <w:behavior w:val="content"/>
         </w:behaviors>
         <w:description w:val=""/>
-        <w:guid w:val="{144e9f51-632e-4215-b80c-bd26ebc16ef0}"/>
+        <w:guid w:val="{0b040efc-37cd-4e67-8922-5912253846cf}"/>
       </w:docPartPr>
       <w:docPartBody>
         <w:p>
@@ -3293,7 +3597,7 @@
     </w:docPart>
     <w:docPart>
       <w:docPartPr>
-        <w:name w:val="{8725cd8f-868c-4c33-8812-ad54f41f5f42}"/>
+        <w:name w:val="{caa950df-17d9-41af-9eaa-e22bfcbd3ea1}"/>
         <w:style w:val=""/>
         <w:category>
           <w:name w:val="常规"/>
@@ -3306,7 +3610,7 @@
           <w:behavior w:val="content"/>
         </w:behaviors>
         <w:description w:val=""/>
-        <w:guid w:val="{8725cd8f-868c-4c33-8812-ad54f41f5f42}"/>
+        <w:guid w:val="{caa950df-17d9-41af-9eaa-e22bfcbd3ea1}"/>
       </w:docPartPr>
       <w:docPartBody>
         <w:p>
@@ -3321,7 +3625,7 @@
     </w:docPart>
     <w:docPart>
       <w:docPartPr>
-        <w:name w:val="{ba3594a4-8a04-471b-8fe7-dbc66b4149f2}"/>
+        <w:name w:val="{6cc48d12-4398-41da-844a-3287e5ad469c}"/>
         <w:style w:val=""/>
         <w:category>
           <w:name w:val="常规"/>
@@ -3334,7 +3638,7 @@
           <w:behavior w:val="content"/>
         </w:behaviors>
         <w:description w:val=""/>
-        <w:guid w:val="{ba3594a4-8a04-471b-8fe7-dbc66b4149f2}"/>
+        <w:guid w:val="{6cc48d12-4398-41da-844a-3287e5ad469c}"/>
       </w:docPartPr>
       <w:docPartBody>
         <w:p>
@@ -3349,7 +3653,7 @@
     </w:docPart>
     <w:docPart>
       <w:docPartPr>
-        <w:name w:val="{9bb28685-8484-40f2-a2e7-38364191ab2b}"/>
+        <w:name w:val="{e14b321c-e5ac-4ace-b62a-3365dc2f7acd}"/>
         <w:style w:val=""/>
         <w:category>
           <w:name w:val="常规"/>
@@ -3362,7 +3666,7 @@
           <w:behavior w:val="content"/>
         </w:behaviors>
         <w:description w:val=""/>
-        <w:guid w:val="{9bb28685-8484-40f2-a2e7-38364191ab2b}"/>
+        <w:guid w:val="{e14b321c-e5ac-4ace-b62a-3365dc2f7acd}"/>
       </w:docPartPr>
       <w:docPartBody>
         <w:p>
@@ -3377,7 +3681,7 @@
     </w:docPart>
     <w:docPart>
       <w:docPartPr>
-        <w:name w:val="{dbd1b37e-47b3-4104-9460-3fe3c294a460}"/>
+        <w:name w:val="{3122a838-01db-4c7a-a97c-5d2ac709c30d}"/>
         <w:style w:val=""/>
         <w:category>
           <w:name w:val="常规"/>
@@ -3390,7 +3694,7 @@
           <w:behavior w:val="content"/>
         </w:behaviors>
         <w:description w:val=""/>
-        <w:guid w:val="{dbd1b37e-47b3-4104-9460-3fe3c294a460}"/>
+        <w:guid w:val="{3122a838-01db-4c7a-a97c-5d2ac709c30d}"/>
       </w:docPartPr>
       <w:docPartBody>
         <w:p>
@@ -3405,7 +3709,7 @@
     </w:docPart>
     <w:docPart>
       <w:docPartPr>
-        <w:name w:val="{4e5c7d37-84e8-4cb8-a12a-24780b7a28a4}"/>
+        <w:name w:val="{4d61246b-03dd-4e7a-a245-42e1a66740df}"/>
         <w:style w:val=""/>
         <w:category>
           <w:name w:val="常规"/>
@@ -3418,7 +3722,7 @@
           <w:behavior w:val="content"/>
         </w:behaviors>
         <w:description w:val=""/>
-        <w:guid w:val="{4e5c7d37-84e8-4cb8-a12a-24780b7a28a4}"/>
+        <w:guid w:val="{4d61246b-03dd-4e7a-a245-42e1a66740df}"/>
       </w:docPartPr>
       <w:docPartBody>
         <w:p>
@@ -3433,7 +3737,7 @@
     </w:docPart>
     <w:docPart>
       <w:docPartPr>
-        <w:name w:val="{a07b6660-9464-49ee-b08a-a3d99a1d0750}"/>
+        <w:name w:val="{9bddb86f-83e2-49c4-b2ea-63430ea3c53d}"/>
         <w:style w:val=""/>
         <w:category>
           <w:name w:val="常规"/>
@@ -3446,7 +3750,7 @@
           <w:behavior w:val="content"/>
         </w:behaviors>
         <w:description w:val=""/>
-        <w:guid w:val="{a07b6660-9464-49ee-b08a-a3d99a1d0750}"/>
+        <w:guid w:val="{9bddb86f-83e2-49c4-b2ea-63430ea3c53d}"/>
       </w:docPartPr>
       <w:docPartBody>
         <w:p>
@@ -3461,7 +3765,7 @@
     </w:docPart>
     <w:docPart>
       <w:docPartPr>
-        <w:name w:val="{f78c8fa7-4631-48ee-8da7-a39b267c95fa}"/>
+        <w:name w:val="{584503cc-54aa-422d-a554-735562586c45}"/>
         <w:style w:val=""/>
         <w:category>
           <w:name w:val="常规"/>
@@ -3474,7 +3778,7 @@
           <w:behavior w:val="content"/>
         </w:behaviors>
         <w:description w:val=""/>
-        <w:guid w:val="{f78c8fa7-4631-48ee-8da7-a39b267c95fa}"/>
+        <w:guid w:val="{584503cc-54aa-422d-a554-735562586c45}"/>
       </w:docPartPr>
       <w:docPartBody>
         <w:p>
@@ -3489,7 +3793,7 @@
     </w:docPart>
     <w:docPart>
       <w:docPartPr>
-        <w:name w:val="{ba161f98-b106-436b-83d5-c3207b54b4fa}"/>
+        <w:name w:val="{a966dac9-5dff-4310-9daf-c9c1d8d9b80c}"/>
         <w:style w:val=""/>
         <w:category>
           <w:name w:val="常规"/>
@@ -3502,7 +3806,7 @@
           <w:behavior w:val="content"/>
         </w:behaviors>
         <w:description w:val=""/>
-        <w:guid w:val="{ba161f98-b106-436b-83d5-c3207b54b4fa}"/>
+        <w:guid w:val="{a966dac9-5dff-4310-9daf-c9c1d8d9b80c}"/>
       </w:docPartPr>
       <w:docPartBody>
         <w:p>
@@ -3517,7 +3821,7 @@
     </w:docPart>
     <w:docPart>
       <w:docPartPr>
-        <w:name w:val="{27bbb051-807c-4768-b364-6a319ee6bac1}"/>
+        <w:name w:val="{bdb68721-7302-4e9c-9e1c-7a989658b763}"/>
         <w:style w:val=""/>
         <w:category>
           <w:name w:val="常规"/>
@@ -3530,7 +3834,7 @@
           <w:behavior w:val="content"/>
         </w:behaviors>
         <w:description w:val=""/>
-        <w:guid w:val="{27bbb051-807c-4768-b364-6a319ee6bac1}"/>
+        <w:guid w:val="{bdb68721-7302-4e9c-9e1c-7a989658b763}"/>
       </w:docPartPr>
       <w:docPartBody>
         <w:p>
@@ -3545,7 +3849,7 @@
     </w:docPart>
     <w:docPart>
       <w:docPartPr>
-        <w:name w:val="{784b491d-4acd-4676-9793-914287342acf}"/>
+        <w:name w:val="{1a5234c6-0aa9-4ffd-9fc4-d14f54505e01}"/>
         <w:style w:val=""/>
         <w:category>
           <w:name w:val="常规"/>
@@ -3558,7 +3862,7 @@
           <w:behavior w:val="content"/>
         </w:behaviors>
         <w:description w:val=""/>
-        <w:guid w:val="{784b491d-4acd-4676-9793-914287342acf}"/>
+        <w:guid w:val="{1a5234c6-0aa9-4ffd-9fc4-d14f54505e01}"/>
       </w:docPartPr>
       <w:docPartBody>
         <w:p>
@@ -3573,7 +3877,7 @@
     </w:docPart>
     <w:docPart>
       <w:docPartPr>
-        <w:name w:val="{66130d68-6e10-452e-861c-cd878218e4d7}"/>
+        <w:name w:val="{0b77417f-c6d3-4430-b166-d11ef85536ac}"/>
         <w:style w:val=""/>
         <w:category>
           <w:name w:val="常规"/>
@@ -3586,7 +3890,7 @@
           <w:behavior w:val="content"/>
         </w:behaviors>
         <w:description w:val=""/>
-        <w:guid w:val="{66130d68-6e10-452e-861c-cd878218e4d7}"/>
+        <w:guid w:val="{0b77417f-c6d3-4430-b166-d11ef85536ac}"/>
       </w:docPartPr>
       <w:docPartBody>
         <w:p>
@@ -3601,7 +3905,7 @@
     </w:docPart>
     <w:docPart>
       <w:docPartPr>
-        <w:name w:val="{70ca7c30-8e11-492b-a3d3-09c90e015b72}"/>
+        <w:name w:val="{8fc0ad63-8158-48a7-a6df-f7418f80ed3a}"/>
         <w:style w:val=""/>
         <w:category>
           <w:name w:val="常规"/>
@@ -3614,7 +3918,7 @@
           <w:behavior w:val="content"/>
         </w:behaviors>
         <w:description w:val=""/>
-        <w:guid w:val="{70ca7c30-8e11-492b-a3d3-09c90e015b72}"/>
+        <w:guid w:val="{8fc0ad63-8158-48a7-a6df-f7418f80ed3a}"/>
       </w:docPartPr>
       <w:docPartBody>
         <w:p>

</xml_diff>